<commit_message>
Word doc changes 04192021
</commit_message>
<xml_diff>
--- a/Documentation/Research_Paper_Work/Masterize_data_Text_similarity_scores.docx
+++ b/Documentation/Research_Paper_Work/Masterize_data_Text_similarity_scores.docx
@@ -40,9 +40,9 @@
         <w:tblLook w:val="04A0" w:firstRow="1" w:lastRow="0" w:firstColumn="1" w:lastColumn="0" w:noHBand="0" w:noVBand="1"/>
       </w:tblPr>
       <w:tblGrid>
-        <w:gridCol w:w="3596"/>
-        <w:gridCol w:w="3597"/>
-        <w:gridCol w:w="3597"/>
+        <w:gridCol w:w="3247"/>
+        <w:gridCol w:w="3584"/>
+        <w:gridCol w:w="3249"/>
       </w:tblGrid>
       <w:tr>
         <w:tc>
@@ -342,6 +342,7 @@
       <w:pPr>
         <w:spacing w:after="0"/>
         <w:ind w:firstLine="360"/>
+        <w:jc w:val="both"/>
         <w:rPr>
           <w:rFonts w:ascii="Times New Roman" w:eastAsiaTheme="majorEastAsia" w:hAnsi="Times New Roman" w:cs="Times New Roman"/>
         </w:rPr>
@@ -562,13 +563,15 @@
     <w:p>
       <w:pPr>
         <w:ind w:firstLine="360"/>
-        <w:rPr>
-          <w:rFonts w:ascii="Times New Roman" w:eastAsiaTheme="majorEastAsia" w:hAnsi="Times New Roman" w:cs="Times New Roman"/>
-        </w:rPr>
-      </w:pPr>
-    </w:p>
-    <w:p>
-      <w:pPr>
+        <w:jc w:val="both"/>
+        <w:rPr>
+          <w:rFonts w:ascii="Times New Roman" w:eastAsiaTheme="majorEastAsia" w:hAnsi="Times New Roman" w:cs="Times New Roman"/>
+        </w:rPr>
+      </w:pPr>
+    </w:p>
+    <w:p>
+      <w:pPr>
+        <w:jc w:val="both"/>
         <w:rPr>
           <w:rFonts w:ascii="Times New Roman" w:eastAsiaTheme="majorEastAsia" w:hAnsi="Times New Roman" w:cs="Times New Roman"/>
           <w:sz w:val="26"/>
@@ -589,6 +592,7 @@
     <w:p>
       <w:pPr>
         <w:ind w:firstLine="360"/>
+        <w:jc w:val="both"/>
         <w:rPr>
           <w:rFonts w:ascii="Times New Roman" w:hAnsi="Times New Roman" w:cs="Times New Roman"/>
         </w:rPr>
@@ -888,11 +892,16 @@
         <w:t xml:space="preserve"> results.</w:t>
       </w:r>
     </w:p>
-    <w:p/>
+    <w:p>
+      <w:pPr>
+        <w:jc w:val="both"/>
+      </w:pPr>
+    </w:p>
     <w:p>
       <w:pPr>
         <w:pStyle w:val="Heading2"/>
         <w:spacing w:after="240"/>
+        <w:jc w:val="both"/>
         <w:rPr>
           <w:rFonts w:ascii="Times New Roman" w:hAnsi="Times New Roman" w:cs="Times New Roman"/>
           <w:b/>
@@ -913,6 +922,7 @@
     <w:p>
       <w:pPr>
         <w:ind w:firstLine="360"/>
+        <w:jc w:val="both"/>
         <w:rPr>
           <w:rFonts w:ascii="Times New Roman" w:hAnsi="Times New Roman" w:cs="Times New Roman"/>
         </w:rPr>
@@ -931,6 +941,7 @@
           <w:ilvl w:val="0"/>
           <w:numId w:val="4"/>
         </w:numPr>
+        <w:jc w:val="both"/>
       </w:pPr>
       <w:r>
         <w:rPr>
@@ -1113,6 +1124,7 @@
           <w:ilvl w:val="0"/>
           <w:numId w:val="4"/>
         </w:numPr>
+        <w:jc w:val="both"/>
       </w:pPr>
       <w:r>
         <w:rPr>
@@ -1224,29 +1236,28 @@
     <w:p>
       <w:pPr>
         <w:ind w:firstLine="360"/>
-        <w:rPr>
-          <w:rFonts w:ascii="Times New Roman" w:hAnsi="Times New Roman" w:cs="Times New Roman"/>
-        </w:rPr>
-      </w:pPr>
-      <w:r>
-        <w:rPr>
-          <w:rFonts w:ascii="Times New Roman" w:hAnsi="Times New Roman" w:cs="Times New Roman"/>
-        </w:rPr>
-        <w:t xml:space="preserve">At each individual-combination level </w:t>
-      </w:r>
-      <w:proofErr w:type="spellStart"/>
-      <w:r>
-        <w:rPr>
-          <w:rFonts w:ascii="Times New Roman" w:hAnsi="Times New Roman" w:cs="Times New Roman"/>
-        </w:rPr>
-        <w:t>ie</w:t>
-      </w:r>
-      <w:proofErr w:type="spellEnd"/>
-      <w:r>
-        <w:rPr>
-          <w:rFonts w:ascii="Times New Roman" w:hAnsi="Times New Roman" w:cs="Times New Roman"/>
-        </w:rPr>
-        <w:t xml:space="preserve">. for the participating records, a string-comparison algorithm </w:t>
+        <w:jc w:val="both"/>
+        <w:rPr>
+          <w:rFonts w:ascii="Times New Roman" w:hAnsi="Times New Roman" w:cs="Times New Roman"/>
+        </w:rPr>
+      </w:pPr>
+      <w:r>
+        <w:rPr>
+          <w:rFonts w:ascii="Times New Roman" w:hAnsi="Times New Roman" w:cs="Times New Roman"/>
+        </w:rPr>
+        <w:t>At each individual-combination level i</w:t>
+      </w:r>
+      <w:r>
+        <w:rPr>
+          <w:rFonts w:ascii="Times New Roman" w:hAnsi="Times New Roman" w:cs="Times New Roman"/>
+        </w:rPr>
+        <w:t>.</w:t>
+      </w:r>
+      <w:r>
+        <w:rPr>
+          <w:rFonts w:ascii="Times New Roman" w:hAnsi="Times New Roman" w:cs="Times New Roman"/>
+        </w:rPr>
+        <w:t xml:space="preserve">e. for the participating records, a string-comparison algorithm </w:t>
       </w:r>
       <w:r>
         <w:rPr>
@@ -1264,13 +1275,7 @@
         <w:rPr>
           <w:rFonts w:ascii="Times New Roman" w:hAnsi="Times New Roman" w:cs="Times New Roman"/>
         </w:rPr>
-        <w:t>]</w:t>
-      </w:r>
-      <w:r>
-        <w:rPr>
-          <w:rFonts w:ascii="Times New Roman" w:hAnsi="Times New Roman" w:cs="Times New Roman"/>
-        </w:rPr>
-        <w:t xml:space="preserve"> </w:t>
+        <w:t xml:space="preserve">] </w:t>
       </w:r>
       <w:r>
         <w:rPr>
@@ -1410,6 +1415,7 @@
           <w:ilvl w:val="0"/>
           <w:numId w:val="5"/>
         </w:numPr>
+        <w:jc w:val="both"/>
         <w:rPr>
           <w:rFonts w:ascii="Times New Roman" w:eastAsiaTheme="majorEastAsia" w:hAnsi="Times New Roman" w:cs="Times New Roman"/>
         </w:rPr>
@@ -1421,30 +1427,20 @@
           <w:bCs/>
         </w:rPr>
         <w:lastRenderedPageBreak/>
-        <w:t xml:space="preserve">Edit </w:t>
-      </w:r>
-      <w:proofErr w:type="gramStart"/>
+        <w:t>Edit distance based</w:t>
+      </w:r>
+      <w:r>
+        <w:rPr>
+          <w:rFonts w:ascii="Times New Roman" w:hAnsi="Times New Roman" w:cs="Times New Roman"/>
+        </w:rPr>
+        <w:t xml:space="preserve"> </w:t>
+      </w:r>
       <w:r>
         <w:rPr>
           <w:rFonts w:ascii="Times New Roman" w:hAnsi="Times New Roman" w:cs="Times New Roman"/>
           <w:b/>
           <w:bCs/>
         </w:rPr>
-        <w:t>distance based</w:t>
-      </w:r>
-      <w:proofErr w:type="gramEnd"/>
-      <w:r>
-        <w:rPr>
-          <w:rFonts w:ascii="Times New Roman" w:hAnsi="Times New Roman" w:cs="Times New Roman"/>
-        </w:rPr>
-        <w:t xml:space="preserve"> </w:t>
-      </w:r>
-      <w:r>
-        <w:rPr>
-          <w:rFonts w:ascii="Times New Roman" w:hAnsi="Times New Roman" w:cs="Times New Roman"/>
-          <w:b/>
-          <w:bCs/>
-        </w:rPr>
         <w:t>algorithms</w:t>
       </w:r>
       <w:r>
@@ -1463,7 +1459,19 @@
         <w:rPr>
           <w:rFonts w:ascii="Times New Roman" w:hAnsi="Times New Roman" w:cs="Times New Roman"/>
         </w:rPr>
-        <w:t xml:space="preserve"> Levenshtein) compute the number of character-level operations needed to transform one string to another. More the number of operations, less is the similarity between the two strings. For example- the Levenshtein distance </w:t>
+        <w:t xml:space="preserve"> Levenshtein) compute the number of character-level operations needed to transform one string to another. More the number of </w:t>
+      </w:r>
+      <w:r>
+        <w:rPr>
+          <w:rFonts w:ascii="Times New Roman" w:hAnsi="Times New Roman" w:cs="Times New Roman"/>
+        </w:rPr>
+        <w:t xml:space="preserve">these character addition/subtraction/replacement </w:t>
+      </w:r>
+      <w:r>
+        <w:rPr>
+          <w:rFonts w:ascii="Times New Roman" w:hAnsi="Times New Roman" w:cs="Times New Roman"/>
+        </w:rPr>
+        <w:t xml:space="preserve">operations, less is the similarity between the two strings. For example- the Levenshtein distance </w:t>
       </w:r>
       <w:r>
         <w:rPr>
@@ -1543,6 +1551,7 @@
     <w:p>
       <w:pPr>
         <w:pStyle w:val="ListParagraph"/>
+        <w:jc w:val="both"/>
         <w:rPr>
           <w:rFonts w:ascii="Times New Roman" w:eastAsiaTheme="majorEastAsia" w:hAnsi="Times New Roman" w:cs="Times New Roman"/>
         </w:rPr>
@@ -1559,19 +1568,7 @@
         <w:rPr>
           <w:rFonts w:ascii="Times New Roman" w:eastAsiaTheme="majorEastAsia" w:hAnsi="Times New Roman" w:cs="Times New Roman"/>
         </w:rPr>
-        <w:t xml:space="preserve">-Winkler is a similar </w:t>
-      </w:r>
-      <w:r>
-        <w:rPr>
-          <w:rFonts w:ascii="Times New Roman" w:eastAsiaTheme="majorEastAsia" w:hAnsi="Times New Roman" w:cs="Times New Roman"/>
-        </w:rPr>
-        <w:t>directional</w:t>
-      </w:r>
-      <w:r>
-        <w:rPr>
-          <w:rFonts w:ascii="Times New Roman" w:eastAsiaTheme="majorEastAsia" w:hAnsi="Times New Roman" w:cs="Times New Roman"/>
-        </w:rPr>
-        <w:t xml:space="preserve">-algorithm which checks for characters of str1 </w:t>
+        <w:t xml:space="preserve">-Winkler is a similar directional-algorithm which checks for characters of str1 </w:t>
       </w:r>
       <w:r>
         <w:rPr>
@@ -1589,7 +1586,7 @@
         <w:rPr>
           <w:rFonts w:ascii="Times New Roman" w:eastAsiaTheme="majorEastAsia" w:hAnsi="Times New Roman" w:cs="Times New Roman"/>
         </w:rPr>
-        <w:t xml:space="preserve"> of some size</w:t>
+        <w:t xml:space="preserve"> of</w:t>
       </w:r>
       <w:r>
         <w:rPr>
@@ -1601,6 +1598,18 @@
         <w:rPr>
           <w:rFonts w:ascii="Times New Roman" w:eastAsiaTheme="majorEastAsia" w:hAnsi="Times New Roman" w:cs="Times New Roman"/>
         </w:rPr>
+        <w:t>some size</w:t>
+      </w:r>
+      <w:r>
+        <w:rPr>
+          <w:rFonts w:ascii="Times New Roman" w:eastAsiaTheme="majorEastAsia" w:hAnsi="Times New Roman" w:cs="Times New Roman"/>
+        </w:rPr>
+        <w:t xml:space="preserve"> </w:t>
+      </w:r>
+      <w:r>
+        <w:rPr>
+          <w:rFonts w:ascii="Times New Roman" w:eastAsiaTheme="majorEastAsia" w:hAnsi="Times New Roman" w:cs="Times New Roman"/>
+        </w:rPr>
         <w:t>within</w:t>
       </w:r>
       <w:r>
@@ -1621,12 +1630,15 @@
         </w:rPr>
         <w:t>.</w:t>
       </w:r>
-      <w:r>
-        <w:rPr>
-          <w:rFonts w:ascii="Times New Roman" w:eastAsiaTheme="majorEastAsia" w:hAnsi="Times New Roman" w:cs="Times New Roman"/>
-        </w:rPr>
-        <w:br/>
-      </w:r>
+    </w:p>
+    <w:p>
+      <w:pPr>
+        <w:pStyle w:val="ListParagraph"/>
+        <w:jc w:val="both"/>
+        <w:rPr>
+          <w:rFonts w:ascii="Times New Roman" w:eastAsiaTheme="majorEastAsia" w:hAnsi="Times New Roman" w:cs="Times New Roman"/>
+        </w:rPr>
+      </w:pPr>
     </w:p>
     <w:p>
       <w:pPr>
@@ -1635,6 +1647,7 @@
           <w:ilvl w:val="0"/>
           <w:numId w:val="5"/>
         </w:numPr>
+        <w:jc w:val="both"/>
         <w:rPr>
           <w:rFonts w:ascii="Times New Roman" w:eastAsiaTheme="majorEastAsia" w:hAnsi="Times New Roman" w:cs="Times New Roman"/>
           <w:i/>
@@ -1756,19 +1769,7 @@
           <w:rPr>
             <w:rFonts w:ascii="Cambria Math" w:hAnsi="Cambria Math" w:cs="Times New Roman"/>
           </w:rPr>
-          <m:t xml:space="preserve">J(str1, </m:t>
-        </m:r>
-        <m:r>
-          <w:rPr>
-            <w:rFonts w:ascii="Cambria Math" w:hAnsi="Cambria Math" w:cs="Times New Roman"/>
-          </w:rPr>
-          <m:t xml:space="preserve"> </m:t>
-        </m:r>
-        <m:r>
-          <w:rPr>
-            <w:rFonts w:ascii="Cambria Math" w:hAnsi="Cambria Math" w:cs="Times New Roman"/>
-          </w:rPr>
-          <m:t>str2)</m:t>
+          <m:t>J(str1,  str2)</m:t>
         </m:r>
       </m:oMath>
       <w:r>
@@ -1816,6 +1817,7 @@
       <w:pPr>
         <w:pStyle w:val="ListParagraph"/>
         <w:spacing w:before="240"/>
+        <w:jc w:val="both"/>
         <w:rPr>
           <w:rFonts w:ascii="Times New Roman" w:hAnsi="Times New Roman" w:cs="Times New Roman"/>
         </w:rPr>
@@ -1910,6 +1912,7 @@
     <w:p>
       <w:pPr>
         <w:pStyle w:val="ListParagraph"/>
+        <w:jc w:val="both"/>
         <w:rPr>
           <w:rFonts w:ascii="Times New Roman" w:hAnsi="Times New Roman" w:cs="Times New Roman"/>
         </w:rPr>
@@ -1923,6 +1926,7 @@
           <w:numId w:val="5"/>
         </w:numPr>
         <w:spacing w:after="0"/>
+        <w:jc w:val="both"/>
       </w:pPr>
       <w:r>
         <w:rPr>
@@ -2160,19 +2164,22 @@
               <w:rPr>
                 <w:rFonts w:ascii="Cambria Math" w:hAnsi="Cambria Math"/>
               </w:rPr>
-              <m:t xml:space="preserve">str1, </m:t>
+              <m:t>str</m:t>
+            </m:r>
+            <m:r>
+              <m:rPr>
+                <m:sty m:val="p"/>
+              </m:rPr>
+              <w:rPr>
+                <w:rFonts w:ascii="Cambria Math" w:hAnsi="Cambria Math"/>
+              </w:rPr>
+              <m:t>1</m:t>
             </m:r>
             <m:r>
               <w:rPr>
                 <w:rFonts w:ascii="Cambria Math" w:hAnsi="Cambria Math"/>
               </w:rPr>
-              <m:t xml:space="preserve"> </m:t>
-            </m:r>
-            <m:r>
-              <w:rPr>
-                <w:rFonts w:ascii="Cambria Math" w:hAnsi="Cambria Math"/>
-              </w:rPr>
-              <m:t>str2</m:t>
+              <m:t>,  str2</m:t>
             </m:r>
           </m:e>
         </m:d>
@@ -2200,31 +2207,7 @@
                 <w:sz w:val="28"/>
                 <w:szCs w:val="28"/>
               </w:rPr>
-              <m:t>2</m:t>
-            </m:r>
-            <m:r>
-              <w:rPr>
-                <w:rFonts w:ascii="Cambria Math" w:eastAsiaTheme="majorEastAsia" w:hAnsi="Cambria Math" w:cs="Times New Roman"/>
-                <w:sz w:val="28"/>
-                <w:szCs w:val="28"/>
-              </w:rPr>
-              <m:t xml:space="preserve"> </m:t>
-            </m:r>
-            <m:r>
-              <w:rPr>
-                <w:rFonts w:ascii="Cambria Math" w:eastAsiaTheme="majorEastAsia" w:hAnsi="Cambria Math" w:cs="Times New Roman"/>
-                <w:sz w:val="28"/>
-                <w:szCs w:val="28"/>
-              </w:rPr>
-              <m:t>*</m:t>
-            </m:r>
-            <m:r>
-              <w:rPr>
-                <w:rFonts w:ascii="Cambria Math" w:eastAsiaTheme="majorEastAsia" w:hAnsi="Cambria Math" w:cs="Times New Roman"/>
-                <w:sz w:val="28"/>
-                <w:szCs w:val="28"/>
-              </w:rPr>
-              <m:t xml:space="preserve"> </m:t>
+              <m:t xml:space="preserve">2 * </m:t>
             </m:r>
             <m:d>
               <m:dPr>
@@ -2258,23 +2241,7 @@
                 <w:sz w:val="28"/>
                 <w:szCs w:val="28"/>
               </w:rPr>
-              <m:t xml:space="preserve"> </m:t>
-            </m:r>
-            <m:r>
-              <w:rPr>
-                <w:rFonts w:ascii="Cambria Math" w:eastAsiaTheme="majorEastAsia" w:hAnsi="Cambria Math" w:cs="Times New Roman"/>
-                <w:sz w:val="28"/>
-                <w:szCs w:val="28"/>
-              </w:rPr>
-              <m:t>str1.length + str2.length</m:t>
-            </m:r>
-            <m:r>
-              <w:rPr>
-                <w:rFonts w:ascii="Cambria Math" w:eastAsiaTheme="majorEastAsia" w:hAnsi="Cambria Math" w:cs="Times New Roman"/>
-                <w:sz w:val="28"/>
-                <w:szCs w:val="28"/>
-              </w:rPr>
-              <m:t xml:space="preserve"> </m:t>
+              <m:t xml:space="preserve"> str1.length + str2.length </m:t>
             </m:r>
           </m:den>
         </m:f>
@@ -2311,14 +2278,15 @@
         </w:rPr>
         <w:t>45</w:t>
       </w:r>
-      <w:r>
-        <w:rPr>
-          <w:rFonts w:ascii="Times New Roman" w:eastAsiaTheme="majorEastAsia" w:hAnsi="Times New Roman" w:cs="Times New Roman"/>
-          <w:i/>
-          <w:iCs/>
-        </w:rPr>
-        <w:br/>
-      </w:r>
+    </w:p>
+    <w:p>
+      <w:pPr>
+        <w:pStyle w:val="ListParagraph"/>
+        <w:jc w:val="both"/>
+        <w:rPr>
+          <w:rFonts w:ascii="Times New Roman" w:hAnsi="Times New Roman" w:cs="Times New Roman"/>
+        </w:rPr>
+      </w:pPr>
     </w:p>
     <w:p>
       <w:pPr>
@@ -2327,6 +2295,7 @@
           <w:ilvl w:val="0"/>
           <w:numId w:val="5"/>
         </w:numPr>
+        <w:jc w:val="both"/>
         <w:rPr>
           <w:rFonts w:ascii="Times New Roman" w:hAnsi="Times New Roman" w:cs="Times New Roman"/>
         </w:rPr>
@@ -2343,19 +2312,7 @@
         <w:rPr>
           <w:rFonts w:ascii="Times New Roman" w:hAnsi="Times New Roman" w:cs="Times New Roman"/>
         </w:rPr>
-        <w:t xml:space="preserve"> </w:t>
-      </w:r>
-      <w:r>
-        <w:rPr>
-          <w:rFonts w:ascii="Times New Roman" w:hAnsi="Times New Roman" w:cs="Times New Roman"/>
-        </w:rPr>
-        <w:t>can be summarized</w:t>
-      </w:r>
-      <w:r>
-        <w:rPr>
-          <w:rFonts w:ascii="Times New Roman" w:hAnsi="Times New Roman" w:cs="Times New Roman"/>
-        </w:rPr>
-        <w:t xml:space="preserve"> </w:t>
+        <w:t xml:space="preserve"> can be summarized </w:t>
       </w:r>
       <w:r>
         <w:rPr>
@@ -2484,7 +2441,8 @@
     </w:p>
     <w:p>
       <w:pPr>
-        <w:ind w:firstLine="360"/>
+        <w:pStyle w:val="ListParagraph"/>
+        <w:jc w:val="both"/>
         <w:rPr>
           <w:rFonts w:ascii="Times New Roman" w:hAnsi="Times New Roman" w:cs="Times New Roman"/>
         </w:rPr>
@@ -2519,13 +2477,7 @@
                 <w:rPr>
                   <w:rFonts w:ascii="Cambria Math" w:hAnsi="Cambria Math" w:cs="Times New Roman"/>
                 </w:rPr>
-                <m:t xml:space="preserve"> </m:t>
-              </m:r>
-              <m:r>
-                <w:rPr>
-                  <w:rFonts w:ascii="Cambria Math" w:hAnsi="Cambria Math" w:cs="Times New Roman"/>
-                </w:rPr>
-                <m:t>|</m:t>
+                <m:t xml:space="preserve"> |</m:t>
               </m:r>
               <m:d>
                 <m:dPr>
@@ -2590,12 +2542,9 @@
             </m:den>
           </m:f>
           <m:r>
-            <w:rPr>
-              <w:rFonts w:ascii="Times New Roman" w:hAnsi="Times New Roman" w:cs="Times New Roman"/>
-            </w:rPr>
-            <w:br/>
-          </m:r>
-          <m:r>
+            <m:rPr>
+              <m:sty m:val="p"/>
+            </m:rPr>
             <w:rPr>
               <w:rFonts w:ascii="Times New Roman" w:hAnsi="Times New Roman" w:cs="Times New Roman"/>
             </w:rPr>
@@ -2607,7 +2556,7 @@
         <w:rPr>
           <w:rFonts w:ascii="Times New Roman" w:hAnsi="Times New Roman" w:cs="Times New Roman"/>
         </w:rPr>
-        <w:tab/>
+        <w:br/>
       </w:r>
       <w:proofErr w:type="spellStart"/>
       <w:r>
@@ -2627,13 +2576,47 @@
         <w:rPr>
           <w:rFonts w:ascii="Times New Roman" w:hAnsi="Times New Roman" w:cs="Times New Roman"/>
         </w:rPr>
-        <w:t xml:space="preserve"> Parthasarathy et al. [b] identified that Levenshtein produces results on-par with cosine-similarity.</w:t>
-      </w:r>
+        <w:t xml:space="preserve"> Parthasarathy et al. [b] </w:t>
+      </w:r>
+      <w:r>
+        <w:rPr>
+          <w:rFonts w:ascii="Times New Roman" w:hAnsi="Times New Roman" w:cs="Times New Roman"/>
+        </w:rPr>
+        <w:t>conclud</w:t>
+      </w:r>
+      <w:r>
+        <w:rPr>
+          <w:rFonts w:ascii="Times New Roman" w:hAnsi="Times New Roman" w:cs="Times New Roman"/>
+        </w:rPr>
+        <w:t>ed that Levenshtein produces results on-par with cosine-similarity</w:t>
+      </w:r>
+      <w:r>
+        <w:rPr>
+          <w:rFonts w:ascii="Times New Roman" w:hAnsi="Times New Roman" w:cs="Times New Roman"/>
+        </w:rPr>
+        <w:t xml:space="preserve"> for a similar string-comparison use-case</w:t>
+      </w:r>
+      <w:r>
+        <w:rPr>
+          <w:rFonts w:ascii="Times New Roman" w:hAnsi="Times New Roman" w:cs="Times New Roman"/>
+        </w:rPr>
+        <w:t>.</w:t>
+      </w:r>
+    </w:p>
+    <w:p>
+      <w:pPr>
+        <w:ind w:firstLine="360"/>
+        <w:jc w:val="both"/>
+        <w:rPr>
+          <w:rFonts w:ascii="Times New Roman" w:hAnsi="Times New Roman" w:cs="Times New Roman"/>
+        </w:rPr>
+      </w:pPr>
     </w:p>
     <w:p>
       <w:pPr>
         <w:pStyle w:val="Heading2"/>
         <w:ind w:firstLine="360"/>
+        <w:jc w:val="both"/>
         <w:rPr>
           <w:rFonts w:ascii="Times New Roman" w:hAnsi="Times New Roman" w:cs="Times New Roman"/>
           <w:color w:val="auto"/>
@@ -2646,6 +2629,7 @@
       <w:pPr>
         <w:pStyle w:val="Heading2"/>
         <w:ind w:firstLine="360"/>
+        <w:jc w:val="both"/>
         <w:rPr>
           <w:rFonts w:ascii="Times New Roman" w:hAnsi="Times New Roman" w:cs="Times New Roman"/>
           <w:color w:val="auto"/>
@@ -2868,18 +2852,24 @@
     <w:p>
       <w:pPr>
         <w:pStyle w:val="Heading2"/>
-        <w:rPr>
-          <w:rFonts w:ascii="Times New Roman" w:hAnsi="Times New Roman" w:cs="Times New Roman"/>
-          <w:color w:val="auto"/>
-          <w:sz w:val="22"/>
-          <w:szCs w:val="22"/>
-        </w:rPr>
-      </w:pPr>
-    </w:p>
-    <w:p/>
+        <w:jc w:val="both"/>
+        <w:rPr>
+          <w:rFonts w:ascii="Times New Roman" w:hAnsi="Times New Roman" w:cs="Times New Roman"/>
+          <w:color w:val="auto"/>
+          <w:sz w:val="22"/>
+          <w:szCs w:val="22"/>
+        </w:rPr>
+      </w:pPr>
+    </w:p>
+    <w:p>
+      <w:pPr>
+        <w:jc w:val="both"/>
+      </w:pPr>
+    </w:p>
     <w:p>
       <w:pPr>
         <w:pStyle w:val="Heading2"/>
+        <w:jc w:val="both"/>
         <w:rPr>
           <w:rFonts w:ascii="Times New Roman" w:hAnsi="Times New Roman" w:cs="Times New Roman"/>
           <w:color w:val="auto"/>
@@ -2909,6 +2899,7 @@
     <w:p>
       <w:pPr>
         <w:pStyle w:val="Heading2"/>
+        <w:jc w:val="both"/>
         <w:rPr>
           <w:rFonts w:ascii="Times New Roman" w:hAnsi="Times New Roman" w:cs="Times New Roman"/>
           <w:color w:val="auto"/>
@@ -2935,11 +2926,20 @@
         <w:t>.</w:t>
       </w:r>
     </w:p>
-    <w:p/>
-    <w:p/>
+    <w:p>
+      <w:pPr>
+        <w:jc w:val="both"/>
+      </w:pPr>
+    </w:p>
+    <w:p>
+      <w:pPr>
+        <w:jc w:val="both"/>
+      </w:pPr>
+    </w:p>
     <w:p>
       <w:pPr>
         <w:pStyle w:val="Heading2"/>
+        <w:jc w:val="both"/>
         <w:rPr>
           <w:rFonts w:ascii="Times New Roman" w:hAnsi="Times New Roman" w:cs="Times New Roman"/>
           <w:b/>
@@ -2954,6 +2954,7 @@
           <w:bCs/>
           <w:color w:val="auto"/>
         </w:rPr>
+        <w:lastRenderedPageBreak/>
         <w:t>ARCHITECTURE</w:t>
       </w:r>
     </w:p>
@@ -2964,6 +2965,7 @@
           <w:ilvl w:val="1"/>
           <w:numId w:val="2"/>
         </w:numPr>
+        <w:jc w:val="both"/>
         <w:rPr>
           <w:rFonts w:ascii="Times New Roman" w:hAnsi="Times New Roman" w:cs="Times New Roman"/>
           <w:color w:val="auto"/>
@@ -2997,6 +2999,7 @@
           <w:ilvl w:val="1"/>
           <w:numId w:val="2"/>
         </w:numPr>
+        <w:jc w:val="both"/>
         <w:rPr>
           <w:rFonts w:ascii="Times New Roman" w:hAnsi="Times New Roman" w:cs="Times New Roman"/>
           <w:color w:val="auto"/>
@@ -3041,12 +3044,88 @@
         <w:t>.</w:t>
       </w:r>
     </w:p>
-    <w:p/>
-    <w:p/>
-    <w:p/>
+    <w:p>
+      <w:pPr>
+        <w:jc w:val="both"/>
+      </w:pPr>
+    </w:p>
+    <w:p>
+      <w:pPr>
+        <w:jc w:val="both"/>
+      </w:pPr>
+      <w:r>
+        <w:rPr>
+          <w:noProof/>
+        </w:rPr>
+        <w:drawing>
+          <wp:inline distT="0" distB="0" distL="0" distR="0" wp14:anchorId="3DA750DD" wp14:editId="203422BF">
+            <wp:extent cx="6858000" cy="2984500"/>
+            <wp:effectExtent l="0" t="0" r="0" b="6350"/>
+            <wp:docPr id="1" name="Picture 1"/>
+            <wp:cNvGraphicFramePr>
+              <a:graphicFrameLocks xmlns:a="http://schemas.openxmlformats.org/drawingml/2006/main" noChangeAspect="1"/>
+            </wp:cNvGraphicFramePr>
+            <a:graphic xmlns:a="http://schemas.openxmlformats.org/drawingml/2006/main">
+              <a:graphicData uri="http://schemas.openxmlformats.org/drawingml/2006/picture">
+                <pic:pic xmlns:pic="http://schemas.openxmlformats.org/drawingml/2006/picture">
+                  <pic:nvPicPr>
+                    <pic:cNvPr id="0" name="Picture 1"/>
+                    <pic:cNvPicPr>
+                      <a:picLocks noChangeAspect="1" noChangeArrowheads="1"/>
+                    </pic:cNvPicPr>
+                  </pic:nvPicPr>
+                  <pic:blipFill>
+                    <a:blip r:embed="rId8" cstate="print">
+                      <a:extLst>
+                        <a:ext uri="{28A0092B-C50C-407E-A947-70E740481C1C}">
+                          <a14:useLocalDpi xmlns:a14="http://schemas.microsoft.com/office/drawing/2010/main" val="0"/>
+                        </a:ext>
+                      </a:extLst>
+                    </a:blip>
+                    <a:srcRect/>
+                    <a:stretch>
+                      <a:fillRect/>
+                    </a:stretch>
+                  </pic:blipFill>
+                  <pic:spPr bwMode="auto">
+                    <a:xfrm>
+                      <a:off x="0" y="0"/>
+                      <a:ext cx="6858000" cy="2984500"/>
+                    </a:xfrm>
+                    <a:prstGeom prst="rect">
+                      <a:avLst/>
+                    </a:prstGeom>
+                    <a:noFill/>
+                    <a:ln>
+                      <a:noFill/>
+                    </a:ln>
+                  </pic:spPr>
+                </pic:pic>
+              </a:graphicData>
+            </a:graphic>
+          </wp:inline>
+        </w:drawing>
+      </w:r>
+    </w:p>
+    <w:p>
+      <w:pPr>
+        <w:jc w:val="both"/>
+      </w:pPr>
+    </w:p>
+    <w:p>
+      <w:pPr>
+        <w:jc w:val="both"/>
+      </w:pPr>
+    </w:p>
+    <w:p>
+      <w:pPr>
+        <w:jc w:val="both"/>
+      </w:pPr>
+    </w:p>
     <w:p>
       <w:pPr>
         <w:pStyle w:val="Heading2"/>
+        <w:jc w:val="both"/>
         <w:rPr>
           <w:rFonts w:ascii="Times New Roman" w:hAnsi="Times New Roman" w:cs="Times New Roman"/>
           <w:b/>
@@ -3071,6 +3150,7 @@
           <w:ilvl w:val="1"/>
           <w:numId w:val="2"/>
         </w:numPr>
+        <w:jc w:val="both"/>
         <w:rPr>
           <w:rFonts w:ascii="Times New Roman" w:hAnsi="Times New Roman" w:cs="Times New Roman"/>
           <w:color w:val="auto"/>
@@ -3142,6 +3222,7 @@
           <w:ilvl w:val="1"/>
           <w:numId w:val="2"/>
         </w:numPr>
+        <w:jc w:val="both"/>
         <w:rPr>
           <w:rFonts w:ascii="Times New Roman" w:hAnsi="Times New Roman" w:cs="Times New Roman"/>
           <w:color w:val="auto"/>
@@ -3166,6 +3247,7 @@
           <w:ilvl w:val="1"/>
           <w:numId w:val="2"/>
         </w:numPr>
+        <w:jc w:val="both"/>
         <w:rPr>
           <w:rFonts w:ascii="Times New Roman" w:hAnsi="Times New Roman" w:cs="Times New Roman"/>
           <w:color w:val="auto"/>
@@ -3264,10 +3346,15 @@
         <w:t xml:space="preserve"> Possible to choose the golden master-record based on number of common occurrences within that subset of potential duplicates.</w:t>
       </w:r>
     </w:p>
-    <w:p/>
+    <w:p>
+      <w:pPr>
+        <w:jc w:val="both"/>
+      </w:pPr>
+    </w:p>
     <w:p>
       <w:pPr>
         <w:pStyle w:val="Heading2"/>
+        <w:jc w:val="both"/>
         <w:rPr>
           <w:rFonts w:ascii="Times New Roman" w:hAnsi="Times New Roman" w:cs="Times New Roman"/>
           <w:b/>
@@ -3292,6 +3379,7 @@
           <w:ilvl w:val="0"/>
           <w:numId w:val="9"/>
         </w:numPr>
+        <w:jc w:val="both"/>
         <w:rPr>
           <w:rFonts w:ascii="Times New Roman" w:hAnsi="Times New Roman" w:cs="Times New Roman"/>
           <w:color w:val="auto"/>
@@ -3317,7 +3405,7 @@
         </w:rPr>
         <w:t xml:space="preserve"> (</w:t>
       </w:r>
-      <w:hyperlink r:id="rId8" w:history="1">
+      <w:hyperlink r:id="rId9" w:history="1">
         <w:r>
           <w:rPr>
             <w:rStyle w:val="Hyperlink"/>
@@ -3345,6 +3433,7 @@
           <w:ilvl w:val="0"/>
           <w:numId w:val="9"/>
         </w:numPr>
+        <w:jc w:val="both"/>
         <w:rPr>
           <w:rFonts w:ascii="Times New Roman" w:hAnsi="Times New Roman" w:cs="Times New Roman"/>
           <w:color w:val="auto"/>
@@ -3379,7 +3468,7 @@
         </w:rPr>
         <w:t>(</w:t>
       </w:r>
-      <w:hyperlink r:id="rId9" w:history="1">
+      <w:hyperlink r:id="rId10" w:history="1">
         <w:r>
           <w:rPr>
             <w:rStyle w:val="Hyperlink"/>
@@ -3407,6 +3496,7 @@
           <w:ilvl w:val="0"/>
           <w:numId w:val="9"/>
         </w:numPr>
+        <w:jc w:val="both"/>
         <w:rPr>
           <w:rFonts w:ascii="Times New Roman" w:hAnsi="Times New Roman" w:cs="Times New Roman"/>
           <w:color w:val="auto"/>
@@ -3441,7 +3531,7 @@
         </w:rPr>
         <w:t xml:space="preserve"> (</w:t>
       </w:r>
-      <w:hyperlink r:id="rId10" w:history="1">
+      <w:hyperlink r:id="rId11" w:history="1">
         <w:r>
           <w:rPr>
             <w:rStyle w:val="Hyperlink"/>
@@ -3469,6 +3559,7 @@
           <w:ilvl w:val="0"/>
           <w:numId w:val="9"/>
         </w:numPr>
+        <w:jc w:val="both"/>
         <w:rPr>
           <w:rFonts w:ascii="Times New Roman" w:eastAsiaTheme="majorEastAsia" w:hAnsi="Times New Roman" w:cs="Times New Roman"/>
         </w:rPr>
@@ -3479,7 +3570,7 @@
         </w:rPr>
         <w:t>** the RecordLinkage Python library (</w:t>
       </w:r>
-      <w:hyperlink r:id="rId11" w:history="1">
+      <w:hyperlink r:id="rId12" w:history="1">
         <w:r>
           <w:rPr>
             <w:rStyle w:val="Hyperlink"/>
@@ -3502,6 +3593,7 @@
           <w:ilvl w:val="0"/>
           <w:numId w:val="9"/>
         </w:numPr>
+        <w:jc w:val="both"/>
         <w:rPr>
           <w:rFonts w:ascii="Times New Roman" w:eastAsiaTheme="majorEastAsia" w:hAnsi="Times New Roman" w:cs="Times New Roman"/>
         </w:rPr>
@@ -3509,7 +3601,7 @@
     </w:p>
     <w:sectPr>
       <w:pgSz w:w="12240" w:h="15840"/>
-      <w:pgMar w:top="720" w:right="720" w:bottom="720" w:left="720" w:header="720" w:footer="720" w:gutter="0"/>
+      <w:pgMar w:top="720" w:right="1080" w:bottom="1080" w:left="1080" w:header="720" w:footer="720" w:gutter="0"/>
       <w:cols w:space="720"/>
       <w:docGrid w:linePitch="360"/>
     </w:sectPr>

</xml_diff>

<commit_message>
Updated Documentation statistics with Tableau images 05202021
</commit_message>
<xml_diff>
--- a/Documentation/Research_Paper_Work/Masterize_data_Text_similarity_scores.docx
+++ b/Documentation/Research_Paper_Work/Masterize_data_Text_similarity_scores.docx
@@ -726,6 +726,7 @@
     </w:p>
     <w:p>
       <w:pPr>
+        <w:spacing w:after="0"/>
         <w:ind w:firstLine="360"/>
         <w:jc w:val="both"/>
         <w:rPr>
@@ -1101,6 +1102,7 @@
     </w:p>
     <w:p>
       <w:pPr>
+        <w:spacing w:after="0"/>
         <w:ind w:firstLine="360"/>
         <w:jc w:val="both"/>
         <w:rPr>
@@ -1253,15 +1255,6 @@
           <w:color w:val="auto"/>
         </w:rPr>
         <w:lastRenderedPageBreak/>
-        <w:br/>
-      </w:r>
-      <w:r>
-        <w:rPr>
-          <w:rFonts w:ascii="Times New Roman" w:hAnsi="Times New Roman" w:cs="Times New Roman"/>
-          <w:b/>
-          <w:bCs/>
-          <w:color w:val="auto"/>
-        </w:rPr>
         <w:t>LITERATURE SURVEY</w:t>
       </w:r>
       <w:r>
@@ -3205,6 +3198,7 @@
           <w:b/>
           <w:bCs/>
         </w:rPr>
+        <w:lastRenderedPageBreak/>
         <w:t>Cosine-similarity</w:t>
       </w:r>
       <w:r>
@@ -5228,7 +5222,19 @@
         <w:rPr>
           <w:rFonts w:ascii="Times New Roman" w:hAnsi="Times New Roman" w:cs="Times New Roman"/>
         </w:rPr>
-        <w:t xml:space="preserve"> ETL process is done </w:t>
+        <w:t xml:space="preserve"> ETL process</w:t>
+      </w:r>
+      <w:r>
+        <w:rPr>
+          <w:rFonts w:ascii="Times New Roman" w:hAnsi="Times New Roman" w:cs="Times New Roman"/>
+        </w:rPr>
+        <w:t>ing</w:t>
+      </w:r>
+      <w:r>
+        <w:rPr>
+          <w:rFonts w:ascii="Times New Roman" w:hAnsi="Times New Roman" w:cs="Times New Roman"/>
+        </w:rPr>
+        <w:t xml:space="preserve"> is done </w:t>
       </w:r>
       <w:r>
         <w:rPr>
@@ -5276,7 +5282,7 @@
         <w:rPr>
           <w:rFonts w:ascii="Times New Roman" w:hAnsi="Times New Roman" w:cs="Times New Roman"/>
         </w:rPr>
-        <w:t xml:space="preserve"> input file for the algorithm</w:t>
+        <w:t xml:space="preserve"> file for the algorithm</w:t>
       </w:r>
       <w:r>
         <w:rPr>
@@ -11715,7 +11721,12 @@
           <w:szCs w:val="20"/>
         </w:rPr>
         <w:sectPr>
-          <w:footerReference w:type="first" r:id="rId11"/>
+          <w:headerReference w:type="even" r:id="rId11"/>
+          <w:headerReference w:type="default" r:id="rId12"/>
+          <w:footerReference w:type="even" r:id="rId13"/>
+          <w:footerReference w:type="default" r:id="rId14"/>
+          <w:headerReference w:type="first" r:id="rId15"/>
+          <w:footerReference w:type="first" r:id="rId16"/>
           <w:pgSz w:w="12240" w:h="15840"/>
           <w:pgMar w:top="1080" w:right="1080" w:bottom="1080" w:left="1080" w:header="720" w:footer="720" w:gutter="0"/>
           <w:cols w:space="720"/>
@@ -11978,7 +11989,7 @@
           <w:noProof/>
         </w:rPr>
         <w:drawing>
-          <wp:inline distT="0" distB="0" distL="0" distR="0" wp14:anchorId="783E55FE" wp14:editId="5D7C6B62">
+          <wp:inline distT="0" distB="0" distL="0" distR="0" wp14:anchorId="783E55FE" wp14:editId="1A671CE4">
             <wp:extent cx="6891236" cy="3650400"/>
             <wp:effectExtent l="0" t="0" r="5080" b="7620"/>
             <wp:docPr id="7" name="Picture 7"/>
@@ -11995,7 +12006,7 @@
                     </pic:cNvPicPr>
                   </pic:nvPicPr>
                   <pic:blipFill rotWithShape="1">
-                    <a:blip r:embed="rId12">
+                    <a:blip r:embed="rId17">
                       <a:extLst>
                         <a:ext uri="{28A0092B-C50C-407E-A947-70E740481C1C}">
                           <a14:useLocalDpi xmlns:a14="http://schemas.microsoft.com/office/drawing/2010/main" val="0"/>
@@ -12167,7 +12178,19 @@
         <w:rPr>
           <w:rFonts w:ascii="Times New Roman" w:hAnsi="Times New Roman" w:cs="Times New Roman"/>
         </w:rPr>
-        <w:t>At Depth=0, the number of minibatches will be:</w:t>
+        <w:t>At Depth=0, the number of minibatches will be</w:t>
+      </w:r>
+      <w:r>
+        <w:rPr>
+          <w:rFonts w:ascii="Times New Roman" w:hAnsi="Times New Roman" w:cs="Times New Roman"/>
+        </w:rPr>
+        <w:t xml:space="preserve"> decided as</w:t>
+      </w:r>
+      <w:r>
+        <w:rPr>
+          <w:rFonts w:ascii="Times New Roman" w:hAnsi="Times New Roman" w:cs="Times New Roman"/>
+        </w:rPr>
+        <w:t>:</w:t>
       </w:r>
     </w:p>
     <w:p>
@@ -12193,10 +12216,11 @@
             <w:rPr>
               <w:rFonts w:ascii="Cambria Math" w:hAnsi="Cambria Math" w:cs="Times New Roman"/>
             </w:rPr>
-            <m:t>m=</m:t>
+            <m:t xml:space="preserve">m=ceil ( </m:t>
           </m:r>
           <m:f>
             <m:fPr>
+              <m:type m:val="lin"/>
               <m:ctrlPr>
                 <w:rPr>
                   <w:rFonts w:ascii="Cambria Math" w:hAnsi="Cambria Math" w:cs="Times New Roman"/>
@@ -12209,7 +12233,7 @@
                 <w:rPr>
                   <w:rFonts w:ascii="Cambria Math" w:hAnsi="Cambria Math" w:cs="Times New Roman"/>
                 </w:rPr>
-                <m:t xml:space="preserve"> EntireBatchSize </m:t>
+                <m:t xml:space="preserve">EntireBatchSize </m:t>
               </m:r>
             </m:num>
             <m:den>
@@ -12217,15 +12241,18 @@
                 <w:rPr>
                   <w:rFonts w:ascii="Cambria Math" w:hAnsi="Cambria Math" w:cs="Times New Roman"/>
                 </w:rPr>
-                <m:t>MAXSIZE</m:t>
+                <m:t xml:space="preserve"> MAXSIZE</m:t>
               </m:r>
             </m:den>
           </m:f>
           <m:r>
+            <m:rPr>
+              <m:sty m:val="p"/>
+            </m:rPr>
             <w:rPr>
-              <w:rFonts w:ascii="Cambria Math" w:hAnsi="Cambria Math" w:cs="Times New Roman"/>
+              <w:rFonts w:ascii="Cambria Math" w:eastAsiaTheme="minorEastAsia" w:hAnsi="Times New Roman" w:cs="Times New Roman"/>
             </w:rPr>
-            <m:t>+1</m:t>
+            <m:t xml:space="preserve"> )</m:t>
           </m:r>
           <m:r>
             <m:rPr>
@@ -14239,7 +14266,7 @@
       </w:tr>
       <w:tr>
         <w:trPr>
-          <w:trHeight w:val="1042"/>
+          <w:trHeight w:val="862"/>
           <w:jc w:val="center"/>
         </w:trPr>
         <w:tc>
@@ -14563,7 +14590,7 @@
       </w:tr>
       <w:tr>
         <w:trPr>
-          <w:trHeight w:val="601"/>
+          <w:trHeight w:val="430"/>
           <w:jc w:val="center"/>
         </w:trPr>
         <w:tc>
@@ -14860,19 +14887,143 @@
     <w:p>
       <w:pPr>
         <w:contextualSpacing/>
-        <w:jc w:val="both"/>
-        <w:rPr>
-          <w:rFonts w:ascii="Times New Roman" w:hAnsi="Times New Roman" w:cs="Times New Roman"/>
-        </w:rPr>
-      </w:pPr>
-    </w:p>
-    <w:p>
-      <w:pPr>
-        <w:contextualSpacing/>
-        <w:rPr>
-          <w:rFonts w:ascii="Times New Roman" w:hAnsi="Times New Roman" w:cs="Times New Roman"/>
-        </w:rPr>
-      </w:pPr>
+        <w:jc w:val="center"/>
+        <w:rPr>
+          <w:rFonts w:ascii="Times New Roman" w:hAnsi="Times New Roman" w:cs="Times New Roman"/>
+          <w:i/>
+          <w:iCs/>
+          <w:sz w:val="20"/>
+          <w:szCs w:val="20"/>
+        </w:rPr>
+      </w:pPr>
+      <w:r>
+        <w:rPr>
+          <w:noProof/>
+        </w:rPr>
+        <w:drawing>
+          <wp:inline distT="0" distB="0" distL="0" distR="0" wp14:anchorId="1773A99B" wp14:editId="5BB3A016">
+            <wp:extent cx="5571111" cy="3552190"/>
+            <wp:effectExtent l="19050" t="19050" r="10795" b="10160"/>
+            <wp:docPr id="5" name="Picture 5"/>
+            <wp:cNvGraphicFramePr>
+              <a:graphicFrameLocks xmlns:a="http://schemas.openxmlformats.org/drawingml/2006/main" noChangeAspect="1"/>
+            </wp:cNvGraphicFramePr>
+            <a:graphic xmlns:a="http://schemas.openxmlformats.org/drawingml/2006/main">
+              <a:graphicData uri="http://schemas.openxmlformats.org/drawingml/2006/picture">
+                <pic:pic xmlns:pic="http://schemas.openxmlformats.org/drawingml/2006/picture">
+                  <pic:nvPicPr>
+                    <pic:cNvPr id="1" name=""/>
+                    <pic:cNvPicPr/>
+                  </pic:nvPicPr>
+                  <pic:blipFill rotWithShape="1">
+                    <a:blip r:embed="rId18"/>
+                    <a:srcRect l="2776" t="5480" r="5142"/>
+                    <a:stretch/>
+                  </pic:blipFill>
+                  <pic:spPr bwMode="auto">
+                    <a:xfrm>
+                      <a:off x="0" y="0"/>
+                      <a:ext cx="5603300" cy="3572714"/>
+                    </a:xfrm>
+                    <a:prstGeom prst="rect">
+                      <a:avLst/>
+                    </a:prstGeom>
+                    <a:ln>
+                      <a:solidFill>
+                        <a:schemeClr val="tx1">
+                          <a:lumMod val="50000"/>
+                          <a:lumOff val="50000"/>
+                        </a:schemeClr>
+                      </a:solidFill>
+                    </a:ln>
+                    <a:extLst>
+                      <a:ext uri="{53640926-AAD7-44D8-BBD7-CCE9431645EC}">
+                        <a14:shadowObscured xmlns:a14="http://schemas.microsoft.com/office/drawing/2010/main"/>
+                      </a:ext>
+                    </a:extLst>
+                  </pic:spPr>
+                </pic:pic>
+              </a:graphicData>
+            </a:graphic>
+          </wp:inline>
+        </w:drawing>
+      </w:r>
+      <w:r>
+        <w:rPr>
+          <w:rFonts w:ascii="Times New Roman" w:hAnsi="Times New Roman" w:cs="Times New Roman"/>
+        </w:rPr>
+        <w:br/>
+      </w:r>
+      <w:r>
+        <w:rPr>
+          <w:rFonts w:ascii="Times New Roman" w:hAnsi="Times New Roman" w:cs="Times New Roman"/>
+          <w:i/>
+          <w:iCs/>
+          <w:sz w:val="20"/>
+          <w:szCs w:val="20"/>
+        </w:rPr>
+        <w:t xml:space="preserve">Fig. </w:t>
+      </w:r>
+      <w:r>
+        <w:rPr>
+          <w:rFonts w:ascii="Times New Roman" w:hAnsi="Times New Roman" w:cs="Times New Roman"/>
+          <w:i/>
+          <w:iCs/>
+          <w:sz w:val="20"/>
+          <w:szCs w:val="20"/>
+        </w:rPr>
+        <w:t>2.2.3.</w:t>
+      </w:r>
+      <w:r>
+        <w:rPr>
+          <w:rFonts w:ascii="Times New Roman" w:hAnsi="Times New Roman" w:cs="Times New Roman"/>
+          <w:i/>
+          <w:iCs/>
+          <w:sz w:val="20"/>
+          <w:szCs w:val="20"/>
+        </w:rPr>
+        <w:t xml:space="preserve"> Execution </w:t>
+      </w:r>
+      <w:r>
+        <w:rPr>
+          <w:rFonts w:ascii="Times New Roman" w:hAnsi="Times New Roman" w:cs="Times New Roman"/>
+          <w:i/>
+          <w:iCs/>
+          <w:sz w:val="20"/>
+          <w:szCs w:val="20"/>
+        </w:rPr>
+        <w:t xml:space="preserve">time grows </w:t>
+      </w:r>
+      <w:r>
+        <w:rPr>
+          <w:rFonts w:ascii="Times New Roman" w:hAnsi="Times New Roman" w:cs="Times New Roman"/>
+          <w:i/>
+          <w:iCs/>
+          <w:sz w:val="20"/>
+          <w:szCs w:val="20"/>
+        </w:rPr>
+        <w:t xml:space="preserve">roughly </w:t>
+      </w:r>
+      <w:r>
+        <w:rPr>
+          <w:rFonts w:ascii="Times New Roman" w:hAnsi="Times New Roman" w:cs="Times New Roman"/>
+          <w:i/>
+          <w:iCs/>
+          <w:sz w:val="20"/>
+          <w:szCs w:val="20"/>
+        </w:rPr>
+        <w:t>in quadratic terms</w:t>
+      </w:r>
+      <w:r>
+        <w:rPr>
+          <w:rFonts w:ascii="Times New Roman" w:hAnsi="Times New Roman" w:cs="Times New Roman"/>
+          <w:i/>
+          <w:iCs/>
+          <w:sz w:val="20"/>
+          <w:szCs w:val="20"/>
+        </w:rPr>
+        <w:t xml:space="preserve"> with batch-size</w:t>
+      </w:r>
     </w:p>
     <w:p>
       <w:pPr>
@@ -14900,6 +15051,7 @@
           <w:sz w:val="22"/>
           <w:szCs w:val="22"/>
         </w:rPr>
+        <w:lastRenderedPageBreak/>
         <w:t>INTERPRETING SCORES AND IDENTIFYING MASTERS</w:t>
       </w:r>
     </w:p>
@@ -16327,8 +16479,6 @@
     </w:p>
     <w:p>
       <w:pPr>
-        <w:ind w:left="360"/>
-        <w:jc w:val="both"/>
         <w:rPr>
           <w:rFonts w:ascii="Times New Roman" w:hAnsi="Times New Roman" w:cs="Times New Roman"/>
         </w:rPr>
@@ -16339,7 +16489,7 @@
         <w:pStyle w:val="ListParagraph"/>
         <w:numPr>
           <w:ilvl w:val="0"/>
-          <w:numId w:val="22"/>
+          <w:numId w:val="23"/>
         </w:numPr>
         <w:jc w:val="both"/>
         <w:rPr>
@@ -16350,7 +16500,6 @@
         <w:rPr>
           <w:rFonts w:ascii="Times New Roman" w:hAnsi="Times New Roman" w:cs="Times New Roman"/>
         </w:rPr>
-        <w:lastRenderedPageBreak/>
         <w:t>The output of these R-functions can be interpreted as</w:t>
       </w:r>
       <w:r>
@@ -16359,77 +16508,19 @@
           <w:i/>
           <w:iCs/>
         </w:rPr>
-        <w:t xml:space="preserve"> the </w:t>
-      </w:r>
-      <w:r>
-        <w:rPr>
-          <w:rFonts w:ascii="Times New Roman" w:hAnsi="Times New Roman" w:cs="Times New Roman"/>
-          <w:i/>
-          <w:iCs/>
-        </w:rPr>
-        <w:t xml:space="preserve">raw </w:t>
-      </w:r>
-      <w:r>
-        <w:rPr>
-          <w:rFonts w:ascii="Times New Roman" w:hAnsi="Times New Roman" w:cs="Times New Roman"/>
-          <w:i/>
-          <w:iCs/>
-        </w:rPr>
-        <w:t>universe of potential duplicates</w:t>
-      </w:r>
-      <w:r>
-        <w:rPr>
-          <w:rFonts w:ascii="Times New Roman" w:hAnsi="Times New Roman" w:cs="Times New Roman"/>
-        </w:rPr>
-        <w:t xml:space="preserve"> for that minibatch</w:t>
-      </w:r>
-      <w:r>
-        <w:rPr>
-          <w:rFonts w:ascii="Times New Roman" w:hAnsi="Times New Roman" w:cs="Times New Roman"/>
-        </w:rPr>
-        <w:t>;</w:t>
-      </w:r>
-      <w:r>
-        <w:rPr>
-          <w:rFonts w:ascii="Times New Roman" w:hAnsi="Times New Roman" w:cs="Times New Roman"/>
-        </w:rPr>
-        <w:t xml:space="preserve"> a </w:t>
-      </w:r>
-      <w:r>
-        <w:rPr>
-          <w:rFonts w:ascii="Times New Roman" w:hAnsi="Times New Roman" w:cs="Times New Roman"/>
-        </w:rPr>
-        <w:t>DataFrame</w:t>
-      </w:r>
-      <w:r>
-        <w:rPr>
-          <w:rFonts w:ascii="Times New Roman" w:hAnsi="Times New Roman" w:cs="Times New Roman"/>
-        </w:rPr>
-        <w:t xml:space="preserve"> </w:t>
-      </w:r>
-      <w:r>
-        <w:rPr>
-          <w:rFonts w:ascii="Times New Roman" w:hAnsi="Times New Roman" w:cs="Times New Roman"/>
-        </w:rPr>
-        <w:t>containing</w:t>
-      </w:r>
-      <w:r>
-        <w:rPr>
-          <w:rFonts w:ascii="Times New Roman" w:hAnsi="Times New Roman" w:cs="Times New Roman"/>
-        </w:rPr>
-        <w:t xml:space="preserve"> the following columns</w:t>
-      </w:r>
-      <w:r>
-        <w:rPr>
-          <w:rFonts w:ascii="Times New Roman" w:hAnsi="Times New Roman" w:cs="Times New Roman"/>
-        </w:rPr>
-        <w:t>:</w:t>
+        <w:t xml:space="preserve"> the raw universe of potential duplicates</w:t>
+      </w:r>
+      <w:r>
+        <w:rPr>
+          <w:rFonts w:ascii="Times New Roman" w:hAnsi="Times New Roman" w:cs="Times New Roman"/>
+        </w:rPr>
+        <w:t xml:space="preserve"> for that minibatch; a DataFrame containing the following columns:</w:t>
       </w:r>
     </w:p>
     <w:p>
       <w:pPr>
         <w:pStyle w:val="ListParagraph"/>
-        <w:ind w:left="1080" w:firstLine="360"/>
+        <w:ind w:left="1440"/>
         <w:jc w:val="center"/>
         <w:rPr>
           <w:rFonts w:ascii="Times New Roman" w:hAnsi="Times New Roman" w:cs="Times New Roman"/>
@@ -16439,13 +16530,7 @@
         <w:rPr>
           <w:rFonts w:ascii="Times New Roman" w:hAnsi="Times New Roman" w:cs="Times New Roman"/>
         </w:rPr>
-        <w:t>[</w:t>
-      </w:r>
-      <w:r>
-        <w:rPr>
-          <w:rFonts w:ascii="Times New Roman" w:hAnsi="Times New Roman" w:cs="Times New Roman"/>
-        </w:rPr>
-        <w:t xml:space="preserve"> </w:t>
+        <w:t xml:space="preserve">[ </w:t>
       </w:r>
       <w:r>
         <w:rPr>
@@ -16453,15 +16538,7 @@
           <w:sz w:val="20"/>
           <w:szCs w:val="20"/>
         </w:rPr>
-        <w:t>Source-Record-Id, Master-Record-Id, Site-Name-Comparison-Score, State-Comparison-Score, City-Comparison-Score, Address-Comparison-Score, Postal-Code-Comparison-Score</w:t>
-      </w:r>
-      <w:r>
-        <w:rPr>
-          <w:rFonts w:ascii="Times New Roman" w:hAnsi="Times New Roman" w:cs="Times New Roman"/>
-          <w:sz w:val="20"/>
-          <w:szCs w:val="20"/>
-        </w:rPr>
-        <w:t xml:space="preserve"> </w:t>
+        <w:t xml:space="preserve">Source-Record-Id, Master-Record-Id, Site-Name-Comparison-Score, State-Comparison-Score, City-Comparison-Score, Address-Comparison-Score, Postal-Code-Comparison-Score </w:t>
       </w:r>
       <w:r>
         <w:rPr>
@@ -17612,6 +17689,7 @@
           <w:rFonts w:ascii="Times New Roman" w:hAnsi="Times New Roman" w:cs="Times New Roman"/>
           <w:noProof/>
         </w:rPr>
+        <w:lastRenderedPageBreak/>
         <w:drawing>
           <wp:inline distT="0" distB="0" distL="0" distR="0" wp14:anchorId="7CE4924A" wp14:editId="5A19A0EA">
             <wp:extent cx="3740079" cy="2062676"/>
@@ -17630,7 +17708,7 @@
                     </pic:cNvPicPr>
                   </pic:nvPicPr>
                   <pic:blipFill rotWithShape="1">
-                    <a:blip r:embed="rId13" cstate="print">
+                    <a:blip r:embed="rId19" cstate="print">
                       <a:extLst>
                         <a:ext uri="{28A0092B-C50C-407E-A947-70E740481C1C}">
                           <a14:useLocalDpi xmlns:a14="http://schemas.microsoft.com/office/drawing/2010/main" val="0"/>
@@ -17734,35 +17812,50 @@
         </w:rPr>
         <w:t xml:space="preserve"> Identifying master records by interpreting score output</w:t>
       </w:r>
-      <w:r>
+    </w:p>
+    <w:p>
+      <w:pPr>
+        <w:rPr>
+          <w:rFonts w:ascii="Times New Roman" w:hAnsi="Times New Roman" w:cs="Times New Roman"/>
+          <w:b/>
+          <w:bCs/>
+        </w:rPr>
+      </w:pPr>
+      <w:r>
+        <w:rPr>
+          <w:rFonts w:ascii="Times New Roman" w:hAnsi="Times New Roman" w:cs="Times New Roman"/>
+          <w:b/>
+          <w:bCs/>
+        </w:rPr>
+        <w:br/>
+      </w:r>
+    </w:p>
+    <w:p>
+      <w:pPr>
         <w:rPr>
           <w:rFonts w:ascii="Times New Roman" w:hAnsi="Times New Roman" w:cs="Times New Roman"/>
           <w:i/>
           <w:iCs/>
-        </w:rPr>
-        <w:br w:type="page"/>
-      </w:r>
-    </w:p>
-    <w:p>
-      <w:pPr>
-        <w:pStyle w:val="Heading2"/>
-        <w:spacing w:after="240"/>
-        <w:jc w:val="both"/>
+          <w:sz w:val="26"/>
+          <w:szCs w:val="26"/>
+        </w:rPr>
+      </w:pPr>
+      <w:r>
         <w:rPr>
           <w:rFonts w:ascii="Times New Roman" w:hAnsi="Times New Roman" w:cs="Times New Roman"/>
           <w:b/>
           <w:bCs/>
-          <w:color w:val="auto"/>
-        </w:rPr>
-      </w:pPr>
+        </w:rPr>
+        <w:br/>
+      </w:r>
       <w:r>
         <w:rPr>
           <w:rFonts w:ascii="Times New Roman" w:hAnsi="Times New Roman" w:cs="Times New Roman"/>
           <w:b/>
           <w:bCs/>
-          <w:color w:val="auto"/>
-        </w:rPr>
-        <w:lastRenderedPageBreak/>
+          <w:sz w:val="26"/>
+          <w:szCs w:val="26"/>
+        </w:rPr>
         <w:t>OUTCOMES</w:t>
       </w:r>
     </w:p>
@@ -19485,6 +19578,11 @@
         </m:oMath>
       </m:oMathPara>
     </w:p>
+    <w:p>
+      <w:r>
+        <w:br w:type="page"/>
+      </w:r>
+    </w:p>
     <w:tbl>
       <w:tblPr>
         <w:tblW w:w="9082" w:type="dxa"/>
@@ -19546,6 +19644,7 @@
                 <w:sz w:val="20"/>
                 <w:szCs w:val="20"/>
               </w:rPr>
+              <w:lastRenderedPageBreak/>
               <w:t>Country</w:t>
             </w:r>
           </w:p>
@@ -20784,6 +20883,7 @@
     <w:p>
       <w:pPr>
         <w:pStyle w:val="ListParagraph"/>
+        <w:spacing w:after="0"/>
         <w:ind w:left="1080"/>
         <w:jc w:val="center"/>
         <w:rPr>
@@ -20865,127 +20965,318 @@
     </w:p>
     <w:p>
       <w:pPr>
-        <w:rPr>
-          <w:rFonts w:ascii="Times New Roman" w:eastAsiaTheme="majorEastAsia" w:hAnsi="Times New Roman" w:cs="Times New Roman"/>
-        </w:rPr>
-      </w:pPr>
+        <w:spacing w:after="0"/>
+        <w:rPr>
+          <w:rFonts w:ascii="Times New Roman" w:eastAsiaTheme="majorEastAsia" w:hAnsi="Times New Roman" w:cs="Times New Roman"/>
+        </w:rPr>
+      </w:pPr>
+      <w:r>
+        <w:rPr>
+          <w:rFonts w:ascii="Times New Roman" w:eastAsiaTheme="majorEastAsia" w:hAnsi="Times New Roman" w:cs="Times New Roman"/>
+        </w:rPr>
+        <w:br/>
+      </w:r>
     </w:p>
     <w:p>
       <w:pPr>
-        <w:ind w:firstLine="720"/>
-        <w:rPr>
-          <w:rFonts w:ascii="Times New Roman" w:eastAsiaTheme="majorEastAsia" w:hAnsi="Times New Roman" w:cs="Times New Roman"/>
-        </w:rPr>
-      </w:pPr>
-      <w:r>
-        <w:rPr>
-          <w:rFonts w:ascii="Times New Roman" w:eastAsiaTheme="majorEastAsia" w:hAnsi="Times New Roman" w:cs="Times New Roman"/>
-        </w:rPr>
-        <w:t xml:space="preserve">In the absence of a reference </w:t>
-      </w:r>
-      <w:r>
-        <w:rPr>
-          <w:rFonts w:ascii="Times New Roman" w:eastAsiaTheme="majorEastAsia" w:hAnsi="Times New Roman" w:cs="Times New Roman"/>
-        </w:rPr>
-        <w:t>M</w:t>
-      </w:r>
-      <w:r>
-        <w:rPr>
-          <w:rFonts w:ascii="Times New Roman" w:eastAsiaTheme="majorEastAsia" w:hAnsi="Times New Roman" w:cs="Times New Roman"/>
-        </w:rPr>
-        <w:t>aster-list of site information that the client governs, it was</w:t>
-      </w:r>
-      <w:r>
-        <w:rPr>
-          <w:rFonts w:ascii="Times New Roman" w:eastAsiaTheme="majorEastAsia" w:hAnsi="Times New Roman" w:cs="Times New Roman"/>
-        </w:rPr>
-        <w:t>n’</w:t>
-      </w:r>
-      <w:r>
-        <w:rPr>
-          <w:rFonts w:ascii="Times New Roman" w:eastAsiaTheme="majorEastAsia" w:hAnsi="Times New Roman" w:cs="Times New Roman"/>
-        </w:rPr>
-        <w:t xml:space="preserve">t possible to </w:t>
-      </w:r>
-      <w:r>
-        <w:rPr>
-          <w:rFonts w:ascii="Times New Roman" w:eastAsiaTheme="majorEastAsia" w:hAnsi="Times New Roman" w:cs="Times New Roman"/>
-        </w:rPr>
-        <w:t>compute the accuracy/precision of the output</w:t>
-      </w:r>
-      <w:r>
-        <w:rPr>
-          <w:rFonts w:ascii="Times New Roman" w:eastAsiaTheme="majorEastAsia" w:hAnsi="Times New Roman" w:cs="Times New Roman"/>
-        </w:rPr>
-        <w:t>.</w:t>
-      </w:r>
-      <w:r>
-        <w:rPr>
-          <w:rFonts w:ascii="Times New Roman" w:eastAsiaTheme="majorEastAsia" w:hAnsi="Times New Roman" w:cs="Times New Roman"/>
-        </w:rPr>
-        <w:t xml:space="preserve"> </w:t>
-      </w:r>
-      <w:r>
-        <w:rPr>
-          <w:rFonts w:ascii="Times New Roman" w:eastAsiaTheme="majorEastAsia" w:hAnsi="Times New Roman" w:cs="Times New Roman"/>
-        </w:rPr>
-        <w:t xml:space="preserve">However, the </w:t>
-      </w:r>
-      <w:r>
-        <w:rPr>
-          <w:rFonts w:ascii="Times New Roman" w:eastAsiaTheme="majorEastAsia" w:hAnsi="Times New Roman" w:cs="Times New Roman"/>
-        </w:rPr>
-        <w:t xml:space="preserve">next </w:t>
-      </w:r>
-      <w:r>
-        <w:rPr>
-          <w:rFonts w:ascii="Times New Roman" w:eastAsiaTheme="majorEastAsia" w:hAnsi="Times New Roman" w:cs="Times New Roman"/>
-        </w:rPr>
-        <w:t xml:space="preserve">section will </w:t>
-      </w:r>
-      <w:r>
-        <w:rPr>
-          <w:rFonts w:ascii="Times New Roman" w:eastAsiaTheme="majorEastAsia" w:hAnsi="Times New Roman" w:cs="Times New Roman"/>
-        </w:rPr>
-        <w:t xml:space="preserve">dig into </w:t>
-      </w:r>
-      <w:r>
-        <w:rPr>
-          <w:rFonts w:ascii="Times New Roman" w:eastAsiaTheme="majorEastAsia" w:hAnsi="Times New Roman" w:cs="Times New Roman"/>
-        </w:rPr>
-        <w:t>the current</w:t>
-      </w:r>
-      <w:r>
-        <w:rPr>
-          <w:rFonts w:ascii="Times New Roman" w:eastAsiaTheme="majorEastAsia" w:hAnsi="Times New Roman" w:cs="Times New Roman"/>
-        </w:rPr>
-        <w:t xml:space="preserve"> </w:t>
-      </w:r>
-      <w:r>
-        <w:rPr>
-          <w:rFonts w:ascii="Times New Roman" w:eastAsiaTheme="majorEastAsia" w:hAnsi="Times New Roman" w:cs="Times New Roman"/>
-        </w:rPr>
-        <w:t>shortcomings</w:t>
-      </w:r>
-      <w:r>
-        <w:rPr>
-          <w:rFonts w:ascii="Times New Roman" w:eastAsiaTheme="majorEastAsia" w:hAnsi="Times New Roman" w:cs="Times New Roman"/>
-        </w:rPr>
-        <w:t>,</w:t>
-      </w:r>
-      <w:r>
-        <w:rPr>
-          <w:rFonts w:ascii="Times New Roman" w:eastAsiaTheme="majorEastAsia" w:hAnsi="Times New Roman" w:cs="Times New Roman"/>
-        </w:rPr>
-        <w:t xml:space="preserve"> which were fairly noticeable.</w:t>
-      </w:r>
+        <w:spacing w:after="0"/>
+        <w:jc w:val="center"/>
+        <w:rPr>
+          <w:rFonts w:ascii="Times New Roman" w:eastAsiaTheme="majorEastAsia" w:hAnsi="Times New Roman" w:cs="Times New Roman"/>
+        </w:rPr>
+      </w:pPr>
+      <w:r>
+        <w:rPr>
+          <w:noProof/>
+        </w:rPr>
+        <w:drawing>
+          <wp:inline distT="0" distB="0" distL="0" distR="0" wp14:anchorId="387912FF" wp14:editId="368693A4">
+            <wp:extent cx="5414163" cy="3456967"/>
+            <wp:effectExtent l="19050" t="19050" r="15240" b="10160"/>
+            <wp:docPr id="4" name="Picture 4"/>
+            <wp:cNvGraphicFramePr>
+              <a:graphicFrameLocks xmlns:a="http://schemas.openxmlformats.org/drawingml/2006/main" noChangeAspect="1"/>
+            </wp:cNvGraphicFramePr>
+            <a:graphic xmlns:a="http://schemas.openxmlformats.org/drawingml/2006/main">
+              <a:graphicData uri="http://schemas.openxmlformats.org/drawingml/2006/picture">
+                <pic:pic xmlns:pic="http://schemas.openxmlformats.org/drawingml/2006/picture">
+                  <pic:nvPicPr>
+                    <pic:cNvPr id="1" name=""/>
+                    <pic:cNvPicPr/>
+                  </pic:nvPicPr>
+                  <pic:blipFill rotWithShape="1">
+                    <a:blip r:embed="rId20"/>
+                    <a:srcRect l="2723" t="7621" r="1712"/>
+                    <a:stretch/>
+                  </pic:blipFill>
+                  <pic:spPr bwMode="auto">
+                    <a:xfrm>
+                      <a:off x="0" y="0"/>
+                      <a:ext cx="5453365" cy="3481998"/>
+                    </a:xfrm>
+                    <a:prstGeom prst="rect">
+                      <a:avLst/>
+                    </a:prstGeom>
+                    <a:ln>
+                      <a:solidFill>
+                        <a:schemeClr val="tx1">
+                          <a:lumMod val="50000"/>
+                          <a:lumOff val="50000"/>
+                        </a:schemeClr>
+                      </a:solidFill>
+                    </a:ln>
+                    <a:extLst>
+                      <a:ext uri="{53640926-AAD7-44D8-BBD7-CCE9431645EC}">
+                        <a14:shadowObscured xmlns:a14="http://schemas.microsoft.com/office/drawing/2010/main"/>
+                      </a:ext>
+                    </a:extLst>
+                  </pic:spPr>
+                </pic:pic>
+              </a:graphicData>
+            </a:graphic>
+          </wp:inline>
+        </w:drawing>
+      </w:r>
+    </w:p>
+    <w:p>
+      <w:pPr>
+        <w:spacing w:after="0"/>
+        <w:jc w:val="center"/>
+        <w:rPr>
+          <w:rFonts w:ascii="Times New Roman" w:eastAsiaTheme="majorEastAsia" w:hAnsi="Times New Roman" w:cs="Times New Roman"/>
+        </w:rPr>
+      </w:pPr>
       <w:r>
         <w:rPr>
           <w:rFonts w:ascii="Times New Roman" w:hAnsi="Times New Roman" w:cs="Times New Roman"/>
           <w:i/>
           <w:iCs/>
-        </w:rPr>
-        <w:br w:type="page"/>
+          <w:sz w:val="20"/>
+          <w:szCs w:val="20"/>
+        </w:rPr>
+        <w:br/>
+      </w:r>
+      <w:r>
+        <w:rPr>
+          <w:rFonts w:ascii="Times New Roman" w:hAnsi="Times New Roman" w:cs="Times New Roman"/>
+          <w:i/>
+          <w:iCs/>
+          <w:sz w:val="20"/>
+          <w:szCs w:val="20"/>
+        </w:rPr>
+        <w:t xml:space="preserve">Fig. </w:t>
+      </w:r>
+      <w:r>
+        <w:rPr>
+          <w:rFonts w:ascii="Times New Roman" w:hAnsi="Times New Roman" w:cs="Times New Roman"/>
+          <w:i/>
+          <w:iCs/>
+          <w:sz w:val="20"/>
+          <w:szCs w:val="20"/>
+        </w:rPr>
+        <w:t>3.</w:t>
+      </w:r>
+      <w:r>
+        <w:rPr>
+          <w:rFonts w:ascii="Times New Roman" w:hAnsi="Times New Roman" w:cs="Times New Roman"/>
+          <w:i/>
+          <w:iCs/>
+          <w:sz w:val="20"/>
+          <w:szCs w:val="20"/>
+        </w:rPr>
+        <w:t>3</w:t>
+      </w:r>
+      <w:r>
+        <w:rPr>
+          <w:rFonts w:ascii="Times New Roman" w:hAnsi="Times New Roman" w:cs="Times New Roman"/>
+          <w:i/>
+          <w:iCs/>
+          <w:sz w:val="20"/>
+          <w:szCs w:val="20"/>
+        </w:rPr>
+        <w:t>.</w:t>
+      </w:r>
+      <w:r>
+        <w:rPr>
+          <w:rFonts w:ascii="Times New Roman" w:hAnsi="Times New Roman" w:cs="Times New Roman"/>
+          <w:i/>
+          <w:iCs/>
+          <w:sz w:val="20"/>
+          <w:szCs w:val="20"/>
+        </w:rPr>
+        <w:t xml:space="preserve"> </w:t>
+      </w:r>
+      <w:r>
+        <w:rPr>
+          <w:rFonts w:ascii="Times New Roman" w:hAnsi="Times New Roman" w:cs="Times New Roman"/>
+          <w:i/>
+          <w:iCs/>
+          <w:sz w:val="20"/>
+          <w:szCs w:val="20"/>
+        </w:rPr>
+        <w:t xml:space="preserve">Top 10 countries by </w:t>
+      </w:r>
+      <w:r>
+        <w:rPr>
+          <w:rFonts w:ascii="Times New Roman" w:hAnsi="Times New Roman" w:cs="Times New Roman"/>
+          <w:i/>
+          <w:iCs/>
+          <w:sz w:val="20"/>
+          <w:szCs w:val="20"/>
+        </w:rPr>
+        <w:t>input volume</w:t>
+      </w:r>
+      <w:r>
+        <w:rPr>
+          <w:rFonts w:ascii="Times New Roman" w:hAnsi="Times New Roman" w:cs="Times New Roman"/>
+          <w:i/>
+          <w:iCs/>
+          <w:sz w:val="20"/>
+          <w:szCs w:val="20"/>
+        </w:rPr>
+        <w:t xml:space="preserve"> of site-data</w:t>
+      </w:r>
+    </w:p>
+    <w:p>
+      <w:pPr>
+        <w:spacing w:after="0"/>
+        <w:rPr>
+          <w:rFonts w:ascii="Times New Roman" w:eastAsiaTheme="majorEastAsia" w:hAnsi="Times New Roman" w:cs="Times New Roman"/>
+        </w:rPr>
+      </w:pPr>
+      <w:r>
+        <w:rPr>
+          <w:rFonts w:ascii="Times New Roman" w:eastAsiaTheme="majorEastAsia" w:hAnsi="Times New Roman" w:cs="Times New Roman"/>
+        </w:rPr>
+        <w:br/>
+      </w:r>
+    </w:p>
+    <w:p>
+      <w:pPr>
+        <w:ind w:firstLine="720"/>
+        <w:rPr>
+          <w:rFonts w:ascii="Times New Roman" w:hAnsi="Times New Roman" w:cs="Times New Roman"/>
+          <w:i/>
+          <w:iCs/>
+        </w:rPr>
+      </w:pPr>
+      <w:r>
+        <w:rPr>
+          <w:rFonts w:ascii="Times New Roman" w:eastAsiaTheme="majorEastAsia" w:hAnsi="Times New Roman" w:cs="Times New Roman"/>
+        </w:rPr>
+        <w:t xml:space="preserve">In the absence of a reference </w:t>
+      </w:r>
+      <w:r>
+        <w:rPr>
+          <w:rFonts w:ascii="Times New Roman" w:eastAsiaTheme="majorEastAsia" w:hAnsi="Times New Roman" w:cs="Times New Roman"/>
+        </w:rPr>
+        <w:t>M</w:t>
+      </w:r>
+      <w:r>
+        <w:rPr>
+          <w:rFonts w:ascii="Times New Roman" w:eastAsiaTheme="majorEastAsia" w:hAnsi="Times New Roman" w:cs="Times New Roman"/>
+        </w:rPr>
+        <w:t>aster-list of site information that the client governs, it was</w:t>
+      </w:r>
+      <w:r>
+        <w:rPr>
+          <w:rFonts w:ascii="Times New Roman" w:eastAsiaTheme="majorEastAsia" w:hAnsi="Times New Roman" w:cs="Times New Roman"/>
+        </w:rPr>
+        <w:t>n’</w:t>
+      </w:r>
+      <w:r>
+        <w:rPr>
+          <w:rFonts w:ascii="Times New Roman" w:eastAsiaTheme="majorEastAsia" w:hAnsi="Times New Roman" w:cs="Times New Roman"/>
+        </w:rPr>
+        <w:t xml:space="preserve">t possible to </w:t>
+      </w:r>
+      <w:r>
+        <w:rPr>
+          <w:rFonts w:ascii="Times New Roman" w:eastAsiaTheme="majorEastAsia" w:hAnsi="Times New Roman" w:cs="Times New Roman"/>
+        </w:rPr>
+        <w:t>compute the accuracy/precision of the output</w:t>
+      </w:r>
+      <w:r>
+        <w:rPr>
+          <w:rFonts w:ascii="Times New Roman" w:eastAsiaTheme="majorEastAsia" w:hAnsi="Times New Roman" w:cs="Times New Roman"/>
+        </w:rPr>
+        <w:t>.</w:t>
+      </w:r>
+      <w:r>
+        <w:rPr>
+          <w:rFonts w:ascii="Times New Roman" w:eastAsiaTheme="majorEastAsia" w:hAnsi="Times New Roman" w:cs="Times New Roman"/>
+        </w:rPr>
+        <w:t xml:space="preserve"> </w:t>
+      </w:r>
+      <w:r>
+        <w:rPr>
+          <w:rFonts w:ascii="Times New Roman" w:eastAsiaTheme="majorEastAsia" w:hAnsi="Times New Roman" w:cs="Times New Roman"/>
+        </w:rPr>
+        <w:t xml:space="preserve">However, the </w:t>
+      </w:r>
+      <w:r>
+        <w:rPr>
+          <w:rFonts w:ascii="Times New Roman" w:eastAsiaTheme="majorEastAsia" w:hAnsi="Times New Roman" w:cs="Times New Roman"/>
+        </w:rPr>
+        <w:t xml:space="preserve">next </w:t>
+      </w:r>
+      <w:r>
+        <w:rPr>
+          <w:rFonts w:ascii="Times New Roman" w:eastAsiaTheme="majorEastAsia" w:hAnsi="Times New Roman" w:cs="Times New Roman"/>
+        </w:rPr>
+        <w:t xml:space="preserve">section will </w:t>
+      </w:r>
+      <w:r>
+        <w:rPr>
+          <w:rFonts w:ascii="Times New Roman" w:eastAsiaTheme="majorEastAsia" w:hAnsi="Times New Roman" w:cs="Times New Roman"/>
+        </w:rPr>
+        <w:t xml:space="preserve">dig into </w:t>
+      </w:r>
+      <w:r>
+        <w:rPr>
+          <w:rFonts w:ascii="Times New Roman" w:eastAsiaTheme="majorEastAsia" w:hAnsi="Times New Roman" w:cs="Times New Roman"/>
+        </w:rPr>
+        <w:t>the current</w:t>
+      </w:r>
+      <w:r>
+        <w:rPr>
+          <w:rFonts w:ascii="Times New Roman" w:eastAsiaTheme="majorEastAsia" w:hAnsi="Times New Roman" w:cs="Times New Roman"/>
+        </w:rPr>
+        <w:t xml:space="preserve"> </w:t>
+      </w:r>
+      <w:r>
+        <w:rPr>
+          <w:rFonts w:ascii="Times New Roman" w:eastAsiaTheme="majorEastAsia" w:hAnsi="Times New Roman" w:cs="Times New Roman"/>
+        </w:rPr>
+        <w:t>shortcomings</w:t>
+      </w:r>
+      <w:r>
+        <w:rPr>
+          <w:rFonts w:ascii="Times New Roman" w:eastAsiaTheme="majorEastAsia" w:hAnsi="Times New Roman" w:cs="Times New Roman"/>
+        </w:rPr>
+        <w:t>,</w:t>
+      </w:r>
+      <w:r>
+        <w:rPr>
+          <w:rFonts w:ascii="Times New Roman" w:eastAsiaTheme="majorEastAsia" w:hAnsi="Times New Roman" w:cs="Times New Roman"/>
+        </w:rPr>
+        <w:t xml:space="preserve"> which were fairly noticeable.</w:t>
+      </w:r>
+      <w:r>
+        <w:rPr>
+          <w:rFonts w:ascii="Times New Roman" w:hAnsi="Times New Roman" w:cs="Times New Roman"/>
+          <w:i/>
+          <w:iCs/>
+        </w:rPr>
+        <w:br/>
+      </w:r>
+      <w:r>
+        <w:rPr>
+          <w:rFonts w:ascii="Times New Roman" w:hAnsi="Times New Roman" w:cs="Times New Roman"/>
+          <w:i/>
+          <w:iCs/>
+        </w:rPr>
+        <w:br/>
       </w:r>
     </w:p>
     <w:p>
@@ -21004,17 +21295,9 @@
           <w:rFonts w:ascii="Times New Roman" w:hAnsi="Times New Roman" w:cs="Times New Roman"/>
           <w:b/>
           <w:bCs/>
+          <w:color w:val="auto"/>
         </w:rPr>
         <w:lastRenderedPageBreak/>
-        <w:t xml:space="preserve"> </w:t>
-      </w:r>
-      <w:r>
-        <w:rPr>
-          <w:rFonts w:ascii="Times New Roman" w:hAnsi="Times New Roman" w:cs="Times New Roman"/>
-          <w:b/>
-          <w:bCs/>
-          <w:color w:val="auto"/>
-        </w:rPr>
         <w:t>FUTURE SCOPE</w:t>
       </w:r>
     </w:p>
@@ -21659,7 +21942,7 @@
           <w:ilvl w:val="1"/>
           <w:numId w:val="2"/>
         </w:numPr>
-        <w:spacing w:after="240"/>
+        <w:spacing w:line="240" w:lineRule="auto"/>
         <w:jc w:val="both"/>
         <w:rPr>
           <w:rFonts w:ascii="Times New Roman" w:hAnsi="Times New Roman" w:cs="Times New Roman"/>
@@ -21812,117 +22095,155 @@
         </w:rPr>
         <w:t xml:space="preserve"> should also be handled in this case.</w:t>
       </w:r>
+      <w:r>
+        <w:rPr>
+          <w:rFonts w:ascii="Times New Roman" w:hAnsi="Times New Roman" w:cs="Times New Roman"/>
+          <w:color w:val="auto"/>
+          <w:sz w:val="22"/>
+          <w:szCs w:val="22"/>
+        </w:rPr>
+        <w:br/>
+      </w:r>
     </w:p>
     <w:p>
       <w:pPr>
-        <w:pStyle w:val="ListParagraph"/>
+        <w:pStyle w:val="Heading2"/>
         <w:numPr>
           <w:ilvl w:val="1"/>
           <w:numId w:val="2"/>
         </w:numPr>
-        <w:spacing w:after="0" w:line="240" w:lineRule="auto"/>
+        <w:spacing w:line="240" w:lineRule="auto"/>
         <w:jc w:val="both"/>
         <w:rPr>
-          <w:rFonts w:ascii="Times New Roman" w:eastAsiaTheme="majorEastAsia" w:hAnsi="Times New Roman" w:cs="Times New Roman"/>
-        </w:rPr>
-      </w:pPr>
-      <w:r>
-        <w:rPr>
-          <w:rFonts w:ascii="Times New Roman" w:eastAsiaTheme="majorEastAsia" w:hAnsi="Times New Roman" w:cs="Times New Roman"/>
+          <w:rFonts w:ascii="Times New Roman" w:hAnsi="Times New Roman" w:cs="Times New Roman"/>
+          <w:color w:val="auto"/>
+          <w:sz w:val="22"/>
+          <w:szCs w:val="22"/>
+        </w:rPr>
+      </w:pPr>
+      <w:r>
+        <w:rPr>
+          <w:rFonts w:ascii="Times New Roman" w:hAnsi="Times New Roman" w:cs="Times New Roman"/>
+          <w:color w:val="auto"/>
+          <w:sz w:val="22"/>
+          <w:szCs w:val="22"/>
         </w:rPr>
         <w:t>The scor</w:t>
       </w:r>
       <w:r>
         <w:rPr>
-          <w:rFonts w:ascii="Times New Roman" w:eastAsiaTheme="majorEastAsia" w:hAnsi="Times New Roman" w:cs="Times New Roman"/>
+          <w:rFonts w:ascii="Times New Roman" w:hAnsi="Times New Roman" w:cs="Times New Roman"/>
+          <w:color w:val="auto"/>
+          <w:sz w:val="22"/>
+          <w:szCs w:val="22"/>
         </w:rPr>
         <w:t>ing</w:t>
       </w:r>
       <w:r>
         <w:rPr>
-          <w:rFonts w:ascii="Times New Roman" w:eastAsiaTheme="majorEastAsia" w:hAnsi="Times New Roman" w:cs="Times New Roman"/>
+          <w:rFonts w:ascii="Times New Roman" w:hAnsi="Times New Roman" w:cs="Times New Roman"/>
+          <w:color w:val="auto"/>
+          <w:sz w:val="22"/>
+          <w:szCs w:val="22"/>
         </w:rPr>
         <w:t xml:space="preserve"> output (</w:t>
       </w:r>
       <w:r>
         <w:rPr>
-          <w:rFonts w:ascii="Times New Roman" w:eastAsiaTheme="majorEastAsia" w:hAnsi="Times New Roman" w:cs="Times New Roman"/>
-          <w:i/>
-          <w:iCs/>
-        </w:rPr>
-        <w:t>raw</w:t>
-      </w:r>
-      <w:r>
-        <w:rPr>
-          <w:rFonts w:ascii="Times New Roman" w:eastAsiaTheme="majorEastAsia" w:hAnsi="Times New Roman" w:cs="Times New Roman"/>
-        </w:rPr>
-        <w:t xml:space="preserve"> </w:t>
-      </w:r>
-      <w:r>
-        <w:rPr>
-          <w:rFonts w:ascii="Times New Roman" w:eastAsiaTheme="majorEastAsia" w:hAnsi="Times New Roman" w:cs="Times New Roman"/>
-          <w:i/>
-          <w:iCs/>
-        </w:rPr>
-        <w:t>universe of potential duplicates</w:t>
-      </w:r>
-      <w:r>
-        <w:rPr>
-          <w:rFonts w:ascii="Times New Roman" w:eastAsiaTheme="majorEastAsia" w:hAnsi="Times New Roman" w:cs="Times New Roman"/>
-        </w:rPr>
-        <w:t xml:space="preserve"> within a </w:t>
-      </w:r>
-      <w:r>
-        <w:rPr>
-          <w:rFonts w:ascii="Times New Roman" w:eastAsiaTheme="majorEastAsia" w:hAnsi="Times New Roman" w:cs="Times New Roman"/>
+          <w:rFonts w:ascii="Times New Roman" w:hAnsi="Times New Roman" w:cs="Times New Roman"/>
+          <w:color w:val="auto"/>
+          <w:sz w:val="22"/>
+          <w:szCs w:val="22"/>
+        </w:rPr>
+        <w:t xml:space="preserve">raw </w:t>
+      </w:r>
+      <w:r>
+        <w:rPr>
+          <w:rFonts w:ascii="Times New Roman" w:hAnsi="Times New Roman" w:cs="Times New Roman"/>
+          <w:color w:val="auto"/>
+          <w:sz w:val="22"/>
+          <w:szCs w:val="22"/>
+        </w:rPr>
+        <w:t xml:space="preserve">universe of potential duplicates within a </w:t>
+      </w:r>
+      <w:r>
+        <w:rPr>
+          <w:rFonts w:ascii="Times New Roman" w:hAnsi="Times New Roman" w:cs="Times New Roman"/>
+          <w:color w:val="auto"/>
+          <w:sz w:val="22"/>
+          <w:szCs w:val="22"/>
         </w:rPr>
         <w:t>minibatch</w:t>
       </w:r>
       <w:r>
         <w:rPr>
-          <w:rFonts w:ascii="Times New Roman" w:eastAsiaTheme="majorEastAsia" w:hAnsi="Times New Roman" w:cs="Times New Roman"/>
+          <w:rFonts w:ascii="Times New Roman" w:hAnsi="Times New Roman" w:cs="Times New Roman"/>
+          <w:color w:val="auto"/>
+          <w:sz w:val="22"/>
+          <w:szCs w:val="22"/>
         </w:rPr>
         <w:t>) generated by computing each candidate-pair’s match-scores can have cyclic occurrences. For now</w:t>
       </w:r>
       <w:r>
         <w:rPr>
-          <w:rFonts w:ascii="Times New Roman" w:eastAsiaTheme="majorEastAsia" w:hAnsi="Times New Roman" w:cs="Times New Roman"/>
+          <w:rFonts w:ascii="Times New Roman" w:hAnsi="Times New Roman" w:cs="Times New Roman"/>
+          <w:color w:val="auto"/>
+          <w:sz w:val="22"/>
+          <w:szCs w:val="22"/>
         </w:rPr>
         <w:t>,</w:t>
       </w:r>
       <w:r>
         <w:rPr>
-          <w:rFonts w:ascii="Times New Roman" w:eastAsiaTheme="majorEastAsia" w:hAnsi="Times New Roman" w:cs="Times New Roman"/>
+          <w:rFonts w:ascii="Times New Roman" w:hAnsi="Times New Roman" w:cs="Times New Roman"/>
+          <w:color w:val="auto"/>
+          <w:sz w:val="22"/>
+          <w:szCs w:val="22"/>
         </w:rPr>
         <w:t xml:space="preserve"> th</w:t>
       </w:r>
       <w:r>
         <w:rPr>
-          <w:rFonts w:ascii="Times New Roman" w:eastAsiaTheme="majorEastAsia" w:hAnsi="Times New Roman" w:cs="Times New Roman"/>
+          <w:rFonts w:ascii="Times New Roman" w:hAnsi="Times New Roman" w:cs="Times New Roman"/>
+          <w:color w:val="auto"/>
+          <w:sz w:val="22"/>
+          <w:szCs w:val="22"/>
         </w:rPr>
         <w:t>e following</w:t>
       </w:r>
       <w:r>
         <w:rPr>
-          <w:rFonts w:ascii="Times New Roman" w:eastAsiaTheme="majorEastAsia" w:hAnsi="Times New Roman" w:cs="Times New Roman"/>
+          <w:rFonts w:ascii="Times New Roman" w:hAnsi="Times New Roman" w:cs="Times New Roman"/>
+          <w:color w:val="auto"/>
+          <w:sz w:val="22"/>
+          <w:szCs w:val="22"/>
         </w:rPr>
         <w:t xml:space="preserve"> is </w:t>
       </w:r>
       <w:r>
         <w:rPr>
-          <w:rFonts w:ascii="Times New Roman" w:eastAsiaTheme="majorEastAsia" w:hAnsi="Times New Roman" w:cs="Times New Roman"/>
+          <w:rFonts w:ascii="Times New Roman" w:hAnsi="Times New Roman" w:cs="Times New Roman"/>
+          <w:color w:val="auto"/>
+          <w:sz w:val="22"/>
+          <w:szCs w:val="22"/>
         </w:rPr>
         <w:t>our</w:t>
       </w:r>
       <w:r>
         <w:rPr>
-          <w:rFonts w:ascii="Times New Roman" w:eastAsiaTheme="majorEastAsia" w:hAnsi="Times New Roman" w:cs="Times New Roman"/>
+          <w:rFonts w:ascii="Times New Roman" w:hAnsi="Times New Roman" w:cs="Times New Roman"/>
+          <w:color w:val="auto"/>
+          <w:sz w:val="22"/>
+          <w:szCs w:val="22"/>
         </w:rPr>
         <w:t xml:space="preserve"> strategy, but it has scope for improvement</w:t>
       </w:r>
       <w:r>
         <w:rPr>
-          <w:rFonts w:ascii="Times New Roman" w:eastAsiaTheme="majorEastAsia" w:hAnsi="Times New Roman" w:cs="Times New Roman"/>
+          <w:rFonts w:ascii="Times New Roman" w:hAnsi="Times New Roman" w:cs="Times New Roman"/>
+          <w:color w:val="auto"/>
+          <w:sz w:val="22"/>
+          <w:szCs w:val="22"/>
         </w:rPr>
         <w:t>:</w:t>
       </w:r>
@@ -22706,19 +23027,9 @@
         <w:t>:</w:t>
       </w:r>
     </w:p>
-    <w:p>
-      <w:pPr>
-        <w:pStyle w:val="ListParagraph"/>
-        <w:ind w:left="1440"/>
-        <w:jc w:val="both"/>
-        <w:rPr>
-          <w:rFonts w:ascii="Times New Roman" w:eastAsiaTheme="majorEastAsia" w:hAnsi="Times New Roman" w:cs="Times New Roman"/>
-        </w:rPr>
-      </w:pPr>
-    </w:p>
     <w:tbl>
       <w:tblPr>
-        <w:tblW w:w="6500" w:type="dxa"/>
+        <w:tblW w:w="6883" w:type="dxa"/>
         <w:jc w:val="center"/>
         <w:tblBorders>
           <w:top w:val="single" w:sz="4" w:space="0" w:color="auto"/>
@@ -22743,7 +23054,7 @@
         </w:trPr>
         <w:tc>
           <w:tcPr>
-            <w:tcW w:w="800" w:type="dxa"/>
+            <w:tcW w:w="1183" w:type="dxa"/>
             <w:tcBorders>
               <w:top w:val="nil"/>
               <w:left w:val="nil"/>
@@ -22765,6 +23076,12 @@
                 <w:szCs w:val="20"/>
               </w:rPr>
             </w:pPr>
+            <w:r>
+              <w:rPr>
+                <w:rFonts w:ascii="Times New Roman" w:eastAsiaTheme="majorEastAsia" w:hAnsi="Times New Roman" w:cs="Times New Roman"/>
+              </w:rPr>
+              <w:br w:type="page"/>
+            </w:r>
             <w:r>
               <w:rPr>
                 <w:rFonts w:ascii="Times New Roman" w:eastAsia="Times New Roman" w:hAnsi="Times New Roman" w:cs="Times New Roman"/>
@@ -22966,7 +23283,7 @@
         </w:trPr>
         <w:tc>
           <w:tcPr>
-            <w:tcW w:w="800" w:type="dxa"/>
+            <w:tcW w:w="1183" w:type="dxa"/>
             <w:tcBorders>
               <w:top w:val="nil"/>
             </w:tcBorders>
@@ -23167,7 +23484,7 @@
         </w:trPr>
         <w:tc>
           <w:tcPr>
-            <w:tcW w:w="800" w:type="dxa"/>
+            <w:tcW w:w="1183" w:type="dxa"/>
             <w:shd w:val="clear" w:color="000000" w:fill="44546A"/>
             <w:noWrap/>
             <w:vAlign w:val="center"/>
@@ -23365,7 +23682,7 @@
         </w:trPr>
         <w:tc>
           <w:tcPr>
-            <w:tcW w:w="800" w:type="dxa"/>
+            <w:tcW w:w="1183" w:type="dxa"/>
             <w:shd w:val="clear" w:color="000000" w:fill="44546A"/>
             <w:noWrap/>
             <w:vAlign w:val="center"/>
@@ -23563,7 +23880,7 @@
         </w:trPr>
         <w:tc>
           <w:tcPr>
-            <w:tcW w:w="800" w:type="dxa"/>
+            <w:tcW w:w="1183" w:type="dxa"/>
             <w:shd w:val="clear" w:color="000000" w:fill="44546A"/>
             <w:noWrap/>
             <w:vAlign w:val="center"/>
@@ -23813,16 +24130,15 @@
       <w:pPr>
         <w:pStyle w:val="ListParagraph"/>
         <w:ind w:left="1440"/>
-        <w:jc w:val="center"/>
-        <w:rPr>
-          <w:rFonts w:ascii="Times New Roman" w:eastAsiaTheme="majorEastAsia" w:hAnsi="Times New Roman" w:cs="Times New Roman"/>
+        <w:rPr>
+          <w:rFonts w:ascii="Times New Roman" w:hAnsi="Times New Roman" w:cs="Times New Roman"/>
         </w:rPr>
       </w:pPr>
     </w:p>
     <w:p>
       <w:pPr>
         <w:pStyle w:val="ListParagraph"/>
-        <w:ind w:left="1440"/>
+        <w:jc w:val="both"/>
         <w:rPr>
           <w:rFonts w:ascii="Times New Roman" w:eastAsiaTheme="majorEastAsia" w:hAnsi="Times New Roman" w:cs="Times New Roman"/>
         </w:rPr>
@@ -23839,49 +24155,132 @@
         <w:rPr>
           <w:rFonts w:ascii="Times New Roman" w:eastAsiaTheme="majorEastAsia" w:hAnsi="Times New Roman" w:cs="Times New Roman"/>
         </w:rPr>
-        <w:t xml:space="preserve"> could be the best candidate</w:t>
-      </w:r>
-      <w:r>
-        <w:rPr>
-          <w:rFonts w:ascii="Times New Roman" w:eastAsiaTheme="majorEastAsia" w:hAnsi="Times New Roman" w:cs="Times New Roman"/>
-        </w:rPr>
-        <w:t xml:space="preserve"> here</w:t>
-      </w:r>
-      <w:r>
-        <w:rPr>
-          <w:rFonts w:ascii="Times New Roman" w:eastAsiaTheme="majorEastAsia" w:hAnsi="Times New Roman" w:cs="Times New Roman"/>
-        </w:rPr>
-        <w:t xml:space="preserve"> for the golden </w:t>
-      </w:r>
-      <w:r>
-        <w:rPr>
-          <w:rFonts w:ascii="Times New Roman" w:eastAsiaTheme="majorEastAsia" w:hAnsi="Times New Roman" w:cs="Times New Roman"/>
-        </w:rPr>
-        <w:t>M</w:t>
-      </w:r>
-      <w:r>
-        <w:rPr>
-          <w:rFonts w:ascii="Times New Roman" w:eastAsiaTheme="majorEastAsia" w:hAnsi="Times New Roman" w:cs="Times New Roman"/>
-        </w:rPr>
-        <w:t xml:space="preserve">aster-record since it has </w:t>
-      </w:r>
-      <w:r>
-        <w:rPr>
-          <w:rFonts w:ascii="Times New Roman" w:eastAsiaTheme="majorEastAsia" w:hAnsi="Times New Roman" w:cs="Times New Roman"/>
-        </w:rPr>
-        <w:t xml:space="preserve">the </w:t>
-      </w:r>
-      <w:r>
-        <w:rPr>
-          <w:rFonts w:ascii="Times New Roman" w:eastAsiaTheme="majorEastAsia" w:hAnsi="Times New Roman" w:cs="Times New Roman"/>
-        </w:rPr>
-        <w:t>highest overall combined-similarity score.</w:t>
+        <w:t xml:space="preserve"> could be the best candidate here for the golden Master-record since it has the highest overall combined-similarity score.</w:t>
       </w:r>
     </w:p>
     <w:p>
       <w:pPr>
         <w:pStyle w:val="ListParagraph"/>
-        <w:ind w:left="1440"/>
+        <w:jc w:val="both"/>
+        <w:rPr>
+          <w:rFonts w:ascii="Times New Roman" w:hAnsi="Times New Roman" w:cs="Times New Roman"/>
+        </w:rPr>
+      </w:pPr>
+    </w:p>
+    <w:p>
+      <w:pPr>
+        <w:pStyle w:val="ListParagraph"/>
+        <w:numPr>
+          <w:ilvl w:val="1"/>
+          <w:numId w:val="2"/>
+        </w:numPr>
+        <w:spacing w:after="0"/>
+        <w:jc w:val="both"/>
+        <w:rPr>
+          <w:rFonts w:ascii="Times New Roman" w:hAnsi="Times New Roman" w:cs="Times New Roman"/>
+        </w:rPr>
+      </w:pPr>
+      <w:r>
+        <w:rPr>
+          <w:rFonts w:ascii="Times New Roman" w:hAnsi="Times New Roman" w:cs="Times New Roman"/>
+        </w:rPr>
+        <w:t>A</w:t>
+      </w:r>
+      <w:r>
+        <w:rPr>
+          <w:rFonts w:ascii="Times New Roman" w:hAnsi="Times New Roman" w:cs="Times New Roman"/>
+        </w:rPr>
+        <w:t>ddress-</w:t>
+      </w:r>
+      <w:r>
+        <w:rPr>
+          <w:rFonts w:ascii="Times New Roman" w:hAnsi="Times New Roman" w:cs="Times New Roman"/>
+        </w:rPr>
+        <w:t>F</w:t>
+      </w:r>
+      <w:r>
+        <w:rPr>
+          <w:rFonts w:ascii="Times New Roman" w:hAnsi="Times New Roman" w:cs="Times New Roman"/>
+        </w:rPr>
+        <w:t>ields 1, 2,</w:t>
+      </w:r>
+      <w:r>
+        <w:rPr>
+          <w:rFonts w:ascii="Times New Roman" w:hAnsi="Times New Roman" w:cs="Times New Roman"/>
+        </w:rPr>
+        <w:t xml:space="preserve"> and</w:t>
+      </w:r>
+      <w:r>
+        <w:rPr>
+          <w:rFonts w:ascii="Times New Roman" w:hAnsi="Times New Roman" w:cs="Times New Roman"/>
+        </w:rPr>
+        <w:t xml:space="preserve"> 3 can have human errors, ex: addr2 of first record might be</w:t>
+      </w:r>
+      <w:r>
+        <w:rPr>
+          <w:rFonts w:ascii="Times New Roman" w:hAnsi="Times New Roman" w:cs="Times New Roman"/>
+        </w:rPr>
+        <w:t xml:space="preserve"> </w:t>
+      </w:r>
+      <w:r>
+        <w:rPr>
+          <w:rFonts w:ascii="Times New Roman" w:hAnsi="Times New Roman" w:cs="Times New Roman"/>
+        </w:rPr>
+        <w:t>same as addr</w:t>
+      </w:r>
+      <w:r>
+        <w:rPr>
+          <w:rFonts w:ascii="Times New Roman" w:hAnsi="Times New Roman" w:cs="Times New Roman"/>
+        </w:rPr>
+        <w:t>3 of second record,</w:t>
+      </w:r>
+      <w:r>
+        <w:rPr>
+          <w:rFonts w:ascii="Times New Roman" w:hAnsi="Times New Roman" w:cs="Times New Roman"/>
+        </w:rPr>
+        <w:t xml:space="preserve"> </w:t>
+      </w:r>
+      <w:r>
+        <w:rPr>
+          <w:rFonts w:ascii="Times New Roman" w:hAnsi="Times New Roman" w:cs="Times New Roman"/>
+        </w:rPr>
+        <w:t>o</w:t>
+      </w:r>
+      <w:r>
+        <w:rPr>
+          <w:rFonts w:ascii="Times New Roman" w:hAnsi="Times New Roman" w:cs="Times New Roman"/>
+        </w:rPr>
+        <w:t xml:space="preserve">r addr3 may not be present for one record, but could be a huge string for </w:t>
+      </w:r>
+      <w:r>
+        <w:rPr>
+          <w:rFonts w:ascii="Times New Roman" w:hAnsi="Times New Roman" w:cs="Times New Roman"/>
+        </w:rPr>
+        <w:t>second</w:t>
+      </w:r>
+      <w:r>
+        <w:rPr>
+          <w:rFonts w:ascii="Times New Roman" w:hAnsi="Times New Roman" w:cs="Times New Roman"/>
+        </w:rPr>
+        <w:t xml:space="preserve"> record, leading to address-comparison mismatch. </w:t>
+      </w:r>
+      <w:r>
+        <w:rPr>
+          <w:rFonts w:ascii="Times New Roman" w:hAnsi="Times New Roman" w:cs="Times New Roman"/>
+        </w:rPr>
+        <w:t>Improved approach could be to c</w:t>
+      </w:r>
+      <w:r>
+        <w:rPr>
+          <w:rFonts w:ascii="Times New Roman" w:hAnsi="Times New Roman" w:cs="Times New Roman"/>
+        </w:rPr>
+        <w:t>ompare each combination of addresses for each address fields, viz. [a.addr1 vs b.addr1], [a.addr1 vs b.addr2], [a.addr1 vs b.addr3], [a.addr2 vs b.addr1], [a.addr2 vs b.addr2], and so on.</w:t>
+      </w:r>
+    </w:p>
+    <w:p>
+      <w:pPr>
+        <w:pStyle w:val="ListParagraph"/>
+        <w:jc w:val="both"/>
         <w:rPr>
           <w:rFonts w:ascii="Times New Roman" w:hAnsi="Times New Roman" w:cs="Times New Roman"/>
         </w:rPr>
@@ -23903,103 +24302,90 @@
         <w:rPr>
           <w:rFonts w:ascii="Times New Roman" w:hAnsi="Times New Roman" w:cs="Times New Roman"/>
         </w:rPr>
-        <w:t>A</w:t>
-      </w:r>
-      <w:r>
-        <w:rPr>
-          <w:rFonts w:ascii="Times New Roman" w:hAnsi="Times New Roman" w:cs="Times New Roman"/>
-        </w:rPr>
-        <w:t>ddress-</w:t>
-      </w:r>
-      <w:r>
-        <w:rPr>
-          <w:rFonts w:ascii="Times New Roman" w:hAnsi="Times New Roman" w:cs="Times New Roman"/>
-        </w:rPr>
-        <w:t>F</w:t>
-      </w:r>
-      <w:r>
-        <w:rPr>
-          <w:rFonts w:ascii="Times New Roman" w:hAnsi="Times New Roman" w:cs="Times New Roman"/>
-        </w:rPr>
-        <w:t>ields 1, 2,</w:t>
-      </w:r>
-      <w:r>
-        <w:rPr>
-          <w:rFonts w:ascii="Times New Roman" w:hAnsi="Times New Roman" w:cs="Times New Roman"/>
-        </w:rPr>
-        <w:t xml:space="preserve"> and</w:t>
-      </w:r>
-      <w:r>
-        <w:rPr>
-          <w:rFonts w:ascii="Times New Roman" w:hAnsi="Times New Roman" w:cs="Times New Roman"/>
-        </w:rPr>
-        <w:t xml:space="preserve"> 3 can have human errors, ex: addr2 of first record might be</w:t>
-      </w:r>
-      <w:r>
-        <w:rPr>
-          <w:rFonts w:ascii="Times New Roman" w:hAnsi="Times New Roman" w:cs="Times New Roman"/>
-        </w:rPr>
-        <w:t xml:space="preserve"> </w:t>
-      </w:r>
-      <w:r>
-        <w:rPr>
-          <w:rFonts w:ascii="Times New Roman" w:hAnsi="Times New Roman" w:cs="Times New Roman"/>
-        </w:rPr>
-        <w:t>same as addr</w:t>
-      </w:r>
-      <w:r>
-        <w:rPr>
-          <w:rFonts w:ascii="Times New Roman" w:hAnsi="Times New Roman" w:cs="Times New Roman"/>
-        </w:rPr>
-        <w:t>3 of second record,</w:t>
-      </w:r>
-      <w:r>
-        <w:rPr>
-          <w:rFonts w:ascii="Times New Roman" w:hAnsi="Times New Roman" w:cs="Times New Roman"/>
-        </w:rPr>
-        <w:t xml:space="preserve"> </w:t>
-      </w:r>
-      <w:r>
-        <w:rPr>
-          <w:rFonts w:ascii="Times New Roman" w:hAnsi="Times New Roman" w:cs="Times New Roman"/>
-        </w:rPr>
-        <w:t>o</w:t>
-      </w:r>
-      <w:r>
-        <w:rPr>
-          <w:rFonts w:ascii="Times New Roman" w:hAnsi="Times New Roman" w:cs="Times New Roman"/>
-        </w:rPr>
-        <w:t xml:space="preserve">r addr3 may not be present for one record, but could be a huge string for </w:t>
-      </w:r>
-      <w:r>
-        <w:rPr>
-          <w:rFonts w:ascii="Times New Roman" w:hAnsi="Times New Roman" w:cs="Times New Roman"/>
-        </w:rPr>
-        <w:t>second</w:t>
-      </w:r>
-      <w:r>
-        <w:rPr>
-          <w:rFonts w:ascii="Times New Roman" w:hAnsi="Times New Roman" w:cs="Times New Roman"/>
-        </w:rPr>
-        <w:t xml:space="preserve"> record, leading to address-comparison mismatch. </w:t>
-      </w:r>
-      <w:r>
-        <w:rPr>
-          <w:rFonts w:ascii="Times New Roman" w:hAnsi="Times New Roman" w:cs="Times New Roman"/>
-        </w:rPr>
-        <w:t>Improved approach could be to c</w:t>
-      </w:r>
-      <w:r>
-        <w:rPr>
-          <w:rFonts w:ascii="Times New Roman" w:hAnsi="Times New Roman" w:cs="Times New Roman"/>
-        </w:rPr>
-        <w:t>ompare each combination of addresses for each address fields, viz. [a.addr1 vs b.addr1], [a.addr1 vs b.addr2], [a.addr1 vs b.addr3], [a.addr2 vs b.addr1], [a.addr2 vs b.addr2], and so on.</w:t>
+        <w:t>When</w:t>
+      </w:r>
+      <w:r>
+        <w:rPr>
+          <w:rFonts w:ascii="Times New Roman" w:hAnsi="Times New Roman" w:cs="Times New Roman"/>
+        </w:rPr>
+        <w:t xml:space="preserve"> the state and city </w:t>
+      </w:r>
+      <w:r>
+        <w:rPr>
+          <w:rFonts w:ascii="Times New Roman" w:hAnsi="Times New Roman" w:cs="Times New Roman"/>
+        </w:rPr>
+        <w:t>are</w:t>
+      </w:r>
+      <w:r>
+        <w:rPr>
+          <w:rFonts w:ascii="Times New Roman" w:hAnsi="Times New Roman" w:cs="Times New Roman"/>
+        </w:rPr>
+        <w:t xml:space="preserve"> abbreviations rather than full-words</w:t>
+      </w:r>
+      <w:r>
+        <w:rPr>
+          <w:rFonts w:ascii="Times New Roman" w:hAnsi="Times New Roman" w:cs="Times New Roman"/>
+        </w:rPr>
+        <w:t xml:space="preserve">, </w:t>
+      </w:r>
+      <w:r>
+        <w:rPr>
+          <w:rFonts w:ascii="Times New Roman" w:hAnsi="Times New Roman" w:cs="Times New Roman"/>
+        </w:rPr>
+        <w:t xml:space="preserve">ETL </w:t>
+      </w:r>
+      <w:r>
+        <w:rPr>
+          <w:rFonts w:ascii="Times New Roman" w:hAnsi="Times New Roman" w:cs="Times New Roman"/>
+        </w:rPr>
+        <w:t>can standardize the</w:t>
+      </w:r>
+      <w:r>
+        <w:rPr>
+          <w:rFonts w:ascii="Times New Roman" w:hAnsi="Times New Roman" w:cs="Times New Roman"/>
+        </w:rPr>
+        <w:t>m</w:t>
+      </w:r>
+      <w:r>
+        <w:rPr>
+          <w:rFonts w:ascii="Times New Roman" w:hAnsi="Times New Roman" w:cs="Times New Roman"/>
+        </w:rPr>
+        <w:t xml:space="preserve"> by</w:t>
+      </w:r>
+      <w:r>
+        <w:rPr>
+          <w:rFonts w:ascii="Times New Roman" w:hAnsi="Times New Roman" w:cs="Times New Roman"/>
+        </w:rPr>
+        <w:t xml:space="preserve"> maintaining an ISO-standard translation table for abbr</w:t>
+      </w:r>
+      <w:r>
+        <w:rPr>
+          <w:rFonts w:ascii="Times New Roman" w:hAnsi="Times New Roman" w:cs="Times New Roman"/>
+        </w:rPr>
+        <w:t>eviation</w:t>
+      </w:r>
+      <w:r>
+        <w:rPr>
+          <w:rFonts w:ascii="Times New Roman" w:hAnsi="Times New Roman" w:cs="Times New Roman"/>
+        </w:rPr>
+        <w:t xml:space="preserve"> vs full-</w:t>
+      </w:r>
+      <w:r>
+        <w:rPr>
+          <w:rFonts w:ascii="Times New Roman" w:hAnsi="Times New Roman" w:cs="Times New Roman"/>
+        </w:rPr>
+        <w:t>name</w:t>
+      </w:r>
+      <w:r>
+        <w:rPr>
+          <w:rFonts w:ascii="Times New Roman" w:hAnsi="Times New Roman" w:cs="Times New Roman"/>
+        </w:rPr>
+        <w:t>.</w:t>
       </w:r>
     </w:p>
     <w:p>
       <w:pPr>
         <w:pStyle w:val="ListParagraph"/>
-        <w:jc w:val="both"/>
         <w:rPr>
           <w:rFonts w:ascii="Times New Roman" w:hAnsi="Times New Roman" w:cs="Times New Roman"/>
         </w:rPr>
@@ -24021,172 +24407,64 @@
         <w:rPr>
           <w:rFonts w:ascii="Times New Roman" w:hAnsi="Times New Roman" w:cs="Times New Roman"/>
         </w:rPr>
-        <w:t>When</w:t>
-      </w:r>
-      <w:r>
-        <w:rPr>
-          <w:rFonts w:ascii="Times New Roman" w:hAnsi="Times New Roman" w:cs="Times New Roman"/>
-        </w:rPr>
-        <w:t xml:space="preserve"> the state and city </w:t>
-      </w:r>
-      <w:r>
-        <w:rPr>
-          <w:rFonts w:ascii="Times New Roman" w:hAnsi="Times New Roman" w:cs="Times New Roman"/>
-        </w:rPr>
-        <w:t>are</w:t>
-      </w:r>
-      <w:r>
-        <w:rPr>
-          <w:rFonts w:ascii="Times New Roman" w:hAnsi="Times New Roman" w:cs="Times New Roman"/>
-        </w:rPr>
-        <w:t xml:space="preserve"> abbreviations rather than full-words</w:t>
-      </w:r>
-      <w:r>
-        <w:rPr>
-          <w:rFonts w:ascii="Times New Roman" w:hAnsi="Times New Roman" w:cs="Times New Roman"/>
-        </w:rPr>
-        <w:t xml:space="preserve">, </w:t>
-      </w:r>
-      <w:r>
-        <w:rPr>
-          <w:rFonts w:ascii="Times New Roman" w:hAnsi="Times New Roman" w:cs="Times New Roman"/>
-        </w:rPr>
-        <w:t xml:space="preserve">ETL </w:t>
-      </w:r>
-      <w:r>
-        <w:rPr>
-          <w:rFonts w:ascii="Times New Roman" w:hAnsi="Times New Roman" w:cs="Times New Roman"/>
-        </w:rPr>
-        <w:t>can standardize the</w:t>
-      </w:r>
-      <w:r>
-        <w:rPr>
-          <w:rFonts w:ascii="Times New Roman" w:hAnsi="Times New Roman" w:cs="Times New Roman"/>
-        </w:rPr>
-        <w:t>m</w:t>
-      </w:r>
-      <w:r>
-        <w:rPr>
-          <w:rFonts w:ascii="Times New Roman" w:hAnsi="Times New Roman" w:cs="Times New Roman"/>
-        </w:rPr>
-        <w:t xml:space="preserve"> by</w:t>
-      </w:r>
-      <w:r>
-        <w:rPr>
-          <w:rFonts w:ascii="Times New Roman" w:hAnsi="Times New Roman" w:cs="Times New Roman"/>
-        </w:rPr>
-        <w:t xml:space="preserve"> maintaining an ISO-standard translation table for abbr</w:t>
-      </w:r>
-      <w:r>
-        <w:rPr>
-          <w:rFonts w:ascii="Times New Roman" w:hAnsi="Times New Roman" w:cs="Times New Roman"/>
-        </w:rPr>
-        <w:t>eviation</w:t>
-      </w:r>
-      <w:r>
-        <w:rPr>
-          <w:rFonts w:ascii="Times New Roman" w:hAnsi="Times New Roman" w:cs="Times New Roman"/>
-        </w:rPr>
-        <w:t xml:space="preserve"> vs full-</w:t>
-      </w:r>
-      <w:r>
-        <w:rPr>
-          <w:rFonts w:ascii="Times New Roman" w:hAnsi="Times New Roman" w:cs="Times New Roman"/>
-        </w:rPr>
-        <w:t>name</w:t>
-      </w:r>
-      <w:r>
-        <w:rPr>
-          <w:rFonts w:ascii="Times New Roman" w:hAnsi="Times New Roman" w:cs="Times New Roman"/>
-        </w:rPr>
-        <w:t>.</w:t>
+        <w:lastRenderedPageBreak/>
+        <w:t>Develop</w:t>
+      </w:r>
+      <w:r>
+        <w:rPr>
+          <w:rFonts w:ascii="Times New Roman" w:hAnsi="Times New Roman" w:cs="Times New Roman"/>
+        </w:rPr>
+        <w:t xml:space="preserve"> and maintain</w:t>
+      </w:r>
+      <w:r>
+        <w:rPr>
+          <w:rFonts w:ascii="Times New Roman" w:hAnsi="Times New Roman" w:cs="Times New Roman"/>
+        </w:rPr>
+        <w:t xml:space="preserve"> a front-end application to enable business</w:t>
+      </w:r>
+      <w:r>
+        <w:rPr>
+          <w:rFonts w:ascii="Times New Roman" w:hAnsi="Times New Roman" w:cs="Times New Roman"/>
+        </w:rPr>
+        <w:t xml:space="preserve"> </w:t>
+      </w:r>
+      <w:r>
+        <w:rPr>
+          <w:rFonts w:ascii="Times New Roman" w:hAnsi="Times New Roman" w:cs="Times New Roman"/>
+        </w:rPr>
+        <w:t>users to look at merge</w:t>
+      </w:r>
+      <w:r>
+        <w:rPr>
+          <w:rFonts w:ascii="Times New Roman" w:hAnsi="Times New Roman" w:cs="Times New Roman"/>
+        </w:rPr>
+        <w:t xml:space="preserve"> </w:t>
+      </w:r>
+      <w:r>
+        <w:rPr>
+          <w:rFonts w:ascii="Times New Roman" w:hAnsi="Times New Roman" w:cs="Times New Roman"/>
+        </w:rPr>
+        <w:t>scenarios and take actions themselves: Merge or unmerge 2 different records.</w:t>
       </w:r>
     </w:p>
     <w:p>
       <w:pPr>
-        <w:pStyle w:val="ListParagraph"/>
-        <w:rPr>
-          <w:rFonts w:ascii="Times New Roman" w:hAnsi="Times New Roman" w:cs="Times New Roman"/>
-        </w:rPr>
-      </w:pPr>
-    </w:p>
-    <w:p>
-      <w:pPr>
-        <w:pStyle w:val="ListParagraph"/>
-        <w:numPr>
-          <w:ilvl w:val="1"/>
-          <w:numId w:val="2"/>
-        </w:numPr>
-        <w:jc w:val="both"/>
-        <w:rPr>
-          <w:rFonts w:ascii="Times New Roman" w:hAnsi="Times New Roman" w:cs="Times New Roman"/>
-        </w:rPr>
-      </w:pPr>
-      <w:r>
-        <w:rPr>
-          <w:rFonts w:ascii="Times New Roman" w:hAnsi="Times New Roman" w:cs="Times New Roman"/>
-        </w:rPr>
-        <w:lastRenderedPageBreak/>
-        <w:t>Develop</w:t>
-      </w:r>
-      <w:r>
-        <w:rPr>
-          <w:rFonts w:ascii="Times New Roman" w:hAnsi="Times New Roman" w:cs="Times New Roman"/>
-        </w:rPr>
-        <w:t xml:space="preserve"> and maintain</w:t>
-      </w:r>
-      <w:r>
-        <w:rPr>
-          <w:rFonts w:ascii="Times New Roman" w:hAnsi="Times New Roman" w:cs="Times New Roman"/>
-        </w:rPr>
-        <w:t xml:space="preserve"> a front-end application to enable business</w:t>
-      </w:r>
-      <w:r>
-        <w:rPr>
-          <w:rFonts w:ascii="Times New Roman" w:hAnsi="Times New Roman" w:cs="Times New Roman"/>
-        </w:rPr>
-        <w:t xml:space="preserve"> </w:t>
-      </w:r>
-      <w:r>
-        <w:rPr>
-          <w:rFonts w:ascii="Times New Roman" w:hAnsi="Times New Roman" w:cs="Times New Roman"/>
-        </w:rPr>
-        <w:t>users to look at merge</w:t>
-      </w:r>
-      <w:r>
-        <w:rPr>
-          <w:rFonts w:ascii="Times New Roman" w:hAnsi="Times New Roman" w:cs="Times New Roman"/>
-        </w:rPr>
-        <w:t xml:space="preserve"> </w:t>
-      </w:r>
-      <w:r>
-        <w:rPr>
-          <w:rFonts w:ascii="Times New Roman" w:hAnsi="Times New Roman" w:cs="Times New Roman"/>
-        </w:rPr>
-        <w:t>scenarios and take actions themselves: Merge or unmerge 2 different records.</w:t>
-      </w:r>
-    </w:p>
-    <w:p>
-      <w:pPr>
-        <w:rPr>
-          <w:rFonts w:ascii="Times New Roman" w:hAnsi="Times New Roman" w:cs="Times New Roman"/>
-        </w:rPr>
-      </w:pPr>
-    </w:p>
-    <w:p>
-      <w:pPr>
-        <w:rPr>
-          <w:rFonts w:ascii="Times New Roman" w:hAnsi="Times New Roman" w:cs="Times New Roman"/>
-        </w:rPr>
-      </w:pPr>
-    </w:p>
-    <w:p>
-      <w:pPr>
-        <w:jc w:val="both"/>
-        <w:rPr>
-          <w:rFonts w:ascii="Times New Roman" w:hAnsi="Times New Roman" w:cs="Times New Roman"/>
-        </w:rPr>
-      </w:pPr>
+        <w:rPr>
+          <w:rFonts w:ascii="Times New Roman" w:hAnsi="Times New Roman" w:cs="Times New Roman"/>
+        </w:rPr>
+      </w:pPr>
+      <w:r>
+        <w:rPr>
+          <w:rFonts w:ascii="Times New Roman" w:hAnsi="Times New Roman" w:cs="Times New Roman"/>
+        </w:rPr>
+        <w:br/>
+      </w:r>
+      <w:r>
+        <w:rPr>
+          <w:rFonts w:ascii="Times New Roman" w:hAnsi="Times New Roman" w:cs="Times New Roman"/>
+        </w:rPr>
+        <w:br/>
+      </w:r>
     </w:p>
     <w:p>
       <w:pPr>
@@ -24296,7 +24574,7 @@
         </w:rPr>
         <w:br/>
       </w:r>
-      <w:hyperlink r:id="rId14" w:history="1">
+      <w:hyperlink r:id="rId21" w:history="1">
         <w:r>
           <w:rPr>
             <w:rFonts w:ascii="Times New Roman" w:hAnsi="Times New Roman" w:cs="Times New Roman"/>
@@ -24520,7 +24798,7 @@
         </w:rPr>
         <w:br/>
       </w:r>
-      <w:hyperlink r:id="rId15" w:history="1">
+      <w:hyperlink r:id="rId22" w:history="1">
         <w:r>
           <w:rPr>
             <w:rFonts w:ascii="Times New Roman" w:hAnsi="Times New Roman" w:cs="Times New Roman"/>
@@ -24611,7 +24889,7 @@
         </w:rPr>
         <w:br/>
       </w:r>
-      <w:hyperlink r:id="rId16" w:history="1">
+      <w:hyperlink r:id="rId23" w:history="1">
         <w:r>
           <w:rPr>
             <w:rFonts w:ascii="Times New Roman" w:hAnsi="Times New Roman" w:cs="Times New Roman"/>
@@ -24676,7 +24954,7 @@
         </w:rPr>
         <w:br/>
       </w:r>
-      <w:hyperlink r:id="rId17" w:history="1">
+      <w:hyperlink r:id="rId24" w:history="1">
         <w:r>
           <w:rPr>
             <w:rFonts w:ascii="Times New Roman" w:eastAsiaTheme="majorEastAsia" w:hAnsi="Times New Roman" w:cs="Times New Roman"/>
@@ -24726,7 +25004,7 @@
         </w:rPr>
         <w:br/>
       </w:r>
-      <w:hyperlink r:id="rId18" w:history="1">
+      <w:hyperlink r:id="rId25" w:history="1">
         <w:r>
           <w:rPr>
             <w:rFonts w:ascii="Times New Roman" w:eastAsiaTheme="majorEastAsia" w:hAnsi="Times New Roman" w:cs="Times New Roman"/>
@@ -24786,7 +25064,7 @@
       </w:r>
     </w:p>
     <w:sectPr>
-      <w:footerReference w:type="first" r:id="rId19"/>
+      <w:footerReference w:type="first" r:id="rId26"/>
       <w:pgSz w:w="12240" w:h="15840"/>
       <w:pgMar w:top="1080" w:right="1080" w:bottom="1080" w:left="1080" w:header="720" w:footer="720" w:gutter="0"/>
       <w:cols w:space="720"/>
@@ -24823,6 +25101,26 @@
 </file>
 
 <file path=word/footer1.xml><?xml version="1.0" encoding="utf-8"?>
+<w:ftr xmlns:wpc="http://schemas.microsoft.com/office/word/2010/wordprocessingCanvas" xmlns:cx="http://schemas.microsoft.com/office/drawing/2014/chartex" xmlns:cx1="http://schemas.microsoft.com/office/drawing/2015/9/8/chartex" xmlns:cx2="http://schemas.microsoft.com/office/drawing/2015/10/21/chartex" xmlns:cx3="http://schemas.microsoft.com/office/drawing/2016/5/9/chartex" xmlns:cx4="http://schemas.microsoft.com/office/drawing/2016/5/10/chartex" xmlns:cx5="http://schemas.microsoft.com/office/drawing/2016/5/11/chartex" xmlns:cx6="http://schemas.microsoft.com/office/drawing/2016/5/12/chartex" xmlns:cx7="http://schemas.microsoft.com/office/drawing/2016/5/13/chartex" xmlns:cx8="http://schemas.microsoft.com/office/drawing/2016/5/14/chartex" xmlns:mc="http://schemas.openxmlformats.org/markup-compatibility/2006" xmlns:aink="http://schemas.microsoft.com/office/drawing/2016/ink" xmlns:am3d="http://schemas.microsoft.com/office/drawing/2017/model3d" xmlns:o="urn:schemas-microsoft-com:office:office" xmlns:r="http://schemas.openxmlformats.org/officeDocument/2006/relationships" xmlns:m="http://schemas.openxmlformats.org/officeDocument/2006/math" xmlns:v="urn:schemas-microsoft-com:vml" xmlns:wp14="http://schemas.microsoft.com/office/word/2010/wordprocessingDrawing" xmlns:wp="http://schemas.openxmlformats.org/drawingml/2006/wordprocessingDrawing" xmlns:w10="urn:schemas-microsoft-com:office:word" xmlns:w="http://schemas.openxmlformats.org/wordprocessingml/2006/main" xmlns:w14="http://schemas.microsoft.com/office/word/2010/wordml" xmlns:w15="http://schemas.microsoft.com/office/word/2012/wordml" xmlns:w16cex="http://schemas.microsoft.com/office/word/2018/wordml/cex" xmlns:w16cid="http://schemas.microsoft.com/office/word/2016/wordml/cid" xmlns:w16="http://schemas.microsoft.com/office/word/2018/wordml" xmlns:w16se="http://schemas.microsoft.com/office/word/2015/wordml/symex" xmlns:wpg="http://schemas.microsoft.com/office/word/2010/wordprocessingGroup" xmlns:wpi="http://schemas.microsoft.com/office/word/2010/wordprocessingInk" xmlns:wne="http://schemas.microsoft.com/office/word/2006/wordml" xmlns:wps="http://schemas.microsoft.com/office/word/2010/wordprocessingShape" mc:Ignorable="w14 w15 w16se w16cid w16 w16cex wp14">
+  <w:p>
+    <w:pPr>
+      <w:pStyle w:val="Footer"/>
+    </w:pPr>
+  </w:p>
+</w:ftr>
+</file>
+
+<file path=word/footer2.xml><?xml version="1.0" encoding="utf-8"?>
+<w:ftr xmlns:wpc="http://schemas.microsoft.com/office/word/2010/wordprocessingCanvas" xmlns:cx="http://schemas.microsoft.com/office/drawing/2014/chartex" xmlns:cx1="http://schemas.microsoft.com/office/drawing/2015/9/8/chartex" xmlns:cx2="http://schemas.microsoft.com/office/drawing/2015/10/21/chartex" xmlns:cx3="http://schemas.microsoft.com/office/drawing/2016/5/9/chartex" xmlns:cx4="http://schemas.microsoft.com/office/drawing/2016/5/10/chartex" xmlns:cx5="http://schemas.microsoft.com/office/drawing/2016/5/11/chartex" xmlns:cx6="http://schemas.microsoft.com/office/drawing/2016/5/12/chartex" xmlns:cx7="http://schemas.microsoft.com/office/drawing/2016/5/13/chartex" xmlns:cx8="http://schemas.microsoft.com/office/drawing/2016/5/14/chartex" xmlns:mc="http://schemas.openxmlformats.org/markup-compatibility/2006" xmlns:aink="http://schemas.microsoft.com/office/drawing/2016/ink" xmlns:am3d="http://schemas.microsoft.com/office/drawing/2017/model3d" xmlns:o="urn:schemas-microsoft-com:office:office" xmlns:r="http://schemas.openxmlformats.org/officeDocument/2006/relationships" xmlns:m="http://schemas.openxmlformats.org/officeDocument/2006/math" xmlns:v="urn:schemas-microsoft-com:vml" xmlns:wp14="http://schemas.microsoft.com/office/word/2010/wordprocessingDrawing" xmlns:wp="http://schemas.openxmlformats.org/drawingml/2006/wordprocessingDrawing" xmlns:w10="urn:schemas-microsoft-com:office:word" xmlns:w="http://schemas.openxmlformats.org/wordprocessingml/2006/main" xmlns:w14="http://schemas.microsoft.com/office/word/2010/wordml" xmlns:w15="http://schemas.microsoft.com/office/word/2012/wordml" xmlns:w16cex="http://schemas.microsoft.com/office/word/2018/wordml/cex" xmlns:w16cid="http://schemas.microsoft.com/office/word/2016/wordml/cid" xmlns:w16="http://schemas.microsoft.com/office/word/2018/wordml" xmlns:w16se="http://schemas.microsoft.com/office/word/2015/wordml/symex" xmlns:wpg="http://schemas.microsoft.com/office/word/2010/wordprocessingGroup" xmlns:wpi="http://schemas.microsoft.com/office/word/2010/wordprocessingInk" xmlns:wne="http://schemas.microsoft.com/office/word/2006/wordml" xmlns:wps="http://schemas.microsoft.com/office/word/2010/wordprocessingShape" mc:Ignorable="w14 w15 w16se w16cid w16 w16cex wp14">
+  <w:p>
+    <w:pPr>
+      <w:pStyle w:val="Footer"/>
+    </w:pPr>
+  </w:p>
+</w:ftr>
+</file>
+
+<file path=word/footer3.xml><?xml version="1.0" encoding="utf-8"?>
 <w:ftr xmlns:wpc="http://schemas.microsoft.com/office/word/2010/wordprocessingCanvas" xmlns:cx="http://schemas.microsoft.com/office/drawing/2014/chartex" xmlns:cx1="http://schemas.microsoft.com/office/drawing/2015/9/8/chartex" xmlns:cx2="http://schemas.microsoft.com/office/drawing/2015/10/21/chartex" xmlns:cx3="http://schemas.microsoft.com/office/drawing/2016/5/9/chartex" xmlns:cx4="http://schemas.microsoft.com/office/drawing/2016/5/10/chartex" xmlns:cx5="http://schemas.microsoft.com/office/drawing/2016/5/11/chartex" xmlns:cx6="http://schemas.microsoft.com/office/drawing/2016/5/12/chartex" xmlns:cx7="http://schemas.microsoft.com/office/drawing/2016/5/13/chartex" xmlns:cx8="http://schemas.microsoft.com/office/drawing/2016/5/14/chartex" xmlns:mc="http://schemas.openxmlformats.org/markup-compatibility/2006" xmlns:aink="http://schemas.microsoft.com/office/drawing/2016/ink" xmlns:am3d="http://schemas.microsoft.com/office/drawing/2017/model3d" xmlns:o="urn:schemas-microsoft-com:office:office" xmlns:r="http://schemas.openxmlformats.org/officeDocument/2006/relationships" xmlns:m="http://schemas.openxmlformats.org/officeDocument/2006/math" xmlns:v="urn:schemas-microsoft-com:vml" xmlns:wp14="http://schemas.microsoft.com/office/word/2010/wordprocessingDrawing" xmlns:wp="http://schemas.openxmlformats.org/drawingml/2006/wordprocessingDrawing" xmlns:w10="urn:schemas-microsoft-com:office:word" xmlns:w="http://schemas.openxmlformats.org/wordprocessingml/2006/main" xmlns:w14="http://schemas.microsoft.com/office/word/2010/wordml" xmlns:w15="http://schemas.microsoft.com/office/word/2012/wordml" xmlns:w16cex="http://schemas.microsoft.com/office/word/2018/wordml/cex" xmlns:w16cid="http://schemas.microsoft.com/office/word/2016/wordml/cid" xmlns:w16="http://schemas.microsoft.com/office/word/2018/wordml" xmlns:w16se="http://schemas.microsoft.com/office/word/2015/wordml/symex" xmlns:wpg="http://schemas.microsoft.com/office/word/2010/wordprocessingGroup" xmlns:wpi="http://schemas.microsoft.com/office/word/2010/wordprocessingInk" xmlns:wne="http://schemas.microsoft.com/office/word/2006/wordml" xmlns:wps="http://schemas.microsoft.com/office/word/2010/wordprocessingShape" mc:Ignorable="w14 w15 w16se w16cid w16 w16cex wp14">
   <w:p>
     <w:pPr>
@@ -24967,7 +25265,7 @@
 </w:ftr>
 </file>
 
-<file path=word/footer2.xml><?xml version="1.0" encoding="utf-8"?>
+<file path=word/footer4.xml><?xml version="1.0" encoding="utf-8"?>
 <w:ftr xmlns:wpc="http://schemas.microsoft.com/office/word/2010/wordprocessingCanvas" xmlns:cx="http://schemas.microsoft.com/office/drawing/2014/chartex" xmlns:cx1="http://schemas.microsoft.com/office/drawing/2015/9/8/chartex" xmlns:cx2="http://schemas.microsoft.com/office/drawing/2015/10/21/chartex" xmlns:cx3="http://schemas.microsoft.com/office/drawing/2016/5/9/chartex" xmlns:cx4="http://schemas.microsoft.com/office/drawing/2016/5/10/chartex" xmlns:cx5="http://schemas.microsoft.com/office/drawing/2016/5/11/chartex" xmlns:cx6="http://schemas.microsoft.com/office/drawing/2016/5/12/chartex" xmlns:cx7="http://schemas.microsoft.com/office/drawing/2016/5/13/chartex" xmlns:cx8="http://schemas.microsoft.com/office/drawing/2016/5/14/chartex" xmlns:mc="http://schemas.openxmlformats.org/markup-compatibility/2006" xmlns:aink="http://schemas.microsoft.com/office/drawing/2016/ink" xmlns:am3d="http://schemas.microsoft.com/office/drawing/2017/model3d" xmlns:o="urn:schemas-microsoft-com:office:office" xmlns:r="http://schemas.openxmlformats.org/officeDocument/2006/relationships" xmlns:m="http://schemas.openxmlformats.org/officeDocument/2006/math" xmlns:v="urn:schemas-microsoft-com:vml" xmlns:wp14="http://schemas.microsoft.com/office/word/2010/wordprocessingDrawing" xmlns:wp="http://schemas.openxmlformats.org/drawingml/2006/wordprocessingDrawing" xmlns:w10="urn:schemas-microsoft-com:office:word" xmlns:w="http://schemas.openxmlformats.org/wordprocessingml/2006/main" xmlns:w14="http://schemas.microsoft.com/office/word/2010/wordml" xmlns:w15="http://schemas.microsoft.com/office/word/2012/wordml" xmlns:w16cex="http://schemas.microsoft.com/office/word/2018/wordml/cex" xmlns:w16cid="http://schemas.microsoft.com/office/word/2016/wordml/cid" xmlns:w16="http://schemas.microsoft.com/office/word/2018/wordml" xmlns:w16se="http://schemas.microsoft.com/office/word/2015/wordml/symex" xmlns:wpg="http://schemas.microsoft.com/office/word/2010/wordprocessingGroup" xmlns:wpi="http://schemas.microsoft.com/office/word/2010/wordprocessingInk" xmlns:wne="http://schemas.microsoft.com/office/word/2006/wordml" xmlns:wps="http://schemas.microsoft.com/office/word/2010/wordprocessingShape" mc:Ignorable="w14 w15 w16se w16cid w16 w16cex wp14">
   <w:p>
     <w:pPr>
@@ -24975,23 +25273,42 @@
       <w:jc w:val="center"/>
       <w:rPr>
         <w:rFonts w:ascii="Times New Roman" w:hAnsi="Times New Roman" w:cs="Times New Roman"/>
+        <w:color w:val="595959" w:themeColor="text1" w:themeTint="A6"/>
+        <w:sz w:val="20"/>
+        <w:szCs w:val="20"/>
       </w:rPr>
     </w:pPr>
     <w:r>
+      <w:rPr>
+        <w:color w:val="595959" w:themeColor="text1" w:themeTint="A6"/>
+        <w:sz w:val="20"/>
+        <w:szCs w:val="20"/>
+      </w:rPr>
       <w:tab/>
     </w:r>
     <w:r>
       <w:rPr>
+        <w:color w:val="595959" w:themeColor="text1" w:themeTint="A6"/>
+        <w:sz w:val="20"/>
+        <w:szCs w:val="20"/>
         <w:vertAlign w:val="superscript"/>
       </w:rPr>
       <w:t>*</w:t>
     </w:r>
     <w:r>
+      <w:rPr>
+        <w:color w:val="595959" w:themeColor="text1" w:themeTint="A6"/>
+        <w:sz w:val="20"/>
+        <w:szCs w:val="20"/>
+      </w:rPr>
       <w:t xml:space="preserve">  </w:t>
     </w:r>
     <w:r>
       <w:rPr>
         <w:rFonts w:ascii="Times New Roman" w:hAnsi="Times New Roman" w:cs="Times New Roman"/>
+        <w:color w:val="595959" w:themeColor="text1" w:themeTint="A6"/>
+        <w:sz w:val="20"/>
+        <w:szCs w:val="20"/>
       </w:rPr>
       <w:t>(</w:t>
     </w:r>
@@ -25003,6 +25320,9 @@
             <w:rPr>
               <w:rFonts w:ascii="Cambria Math" w:hAnsi="Cambria Math" w:cs="Times New Roman"/>
               <w:i/>
+              <w:color w:val="595959" w:themeColor="text1" w:themeTint="A6"/>
+              <w:sz w:val="20"/>
+              <w:szCs w:val="20"/>
             </w:rPr>
           </m:ctrlPr>
         </m:fPr>
@@ -25010,6 +25330,9 @@
           <m:r>
             <w:rPr>
               <w:rFonts w:ascii="Cambria Math" w:hAnsi="Cambria Math" w:cs="Times New Roman"/>
+              <w:color w:val="595959" w:themeColor="text1" w:themeTint="A6"/>
+              <w:sz w:val="20"/>
+              <w:szCs w:val="20"/>
             </w:rPr>
             <m:t>n∙(n-1)</m:t>
           </m:r>
@@ -25018,6 +25341,9 @@
           <m:r>
             <w:rPr>
               <w:rFonts w:ascii="Cambria Math" w:hAnsi="Cambria Math" w:cs="Times New Roman"/>
+              <w:color w:val="595959" w:themeColor="text1" w:themeTint="A6"/>
+              <w:sz w:val="20"/>
+              <w:szCs w:val="20"/>
             </w:rPr>
             <m:t>2</m:t>
           </m:r>
@@ -25027,6 +25353,9 @@
     <w:r>
       <w:rPr>
         <w:rFonts w:ascii="Times New Roman" w:hAnsi="Times New Roman" w:cs="Times New Roman"/>
+        <w:color w:val="595959" w:themeColor="text1" w:themeTint="A6"/>
+        <w:sz w:val="20"/>
+        <w:szCs w:val="20"/>
       </w:rPr>
       <w:t xml:space="preserve">) </w:t>
     </w:r>
@@ -25034,6 +25363,9 @@
       <m:r>
         <w:rPr>
           <w:rFonts w:ascii="Cambria Math" w:hAnsi="Cambria Math" w:cs="Times New Roman"/>
+          <w:color w:val="595959" w:themeColor="text1" w:themeTint="A6"/>
+          <w:sz w:val="20"/>
+          <w:szCs w:val="20"/>
         </w:rPr>
         <m:t>≈</m:t>
       </m:r>
@@ -25041,26 +25373,11 @@
     <w:r>
       <w:rPr>
         <w:rFonts w:ascii="Times New Roman" w:hAnsi="Times New Roman" w:cs="Times New Roman"/>
+        <w:color w:val="595959" w:themeColor="text1" w:themeTint="A6"/>
+        <w:sz w:val="20"/>
+        <w:szCs w:val="20"/>
       </w:rPr>
-      <w:t xml:space="preserve"> 20</w:t>
-    </w:r>
-    <w:r>
-      <w:rPr>
-        <w:rFonts w:ascii="Times New Roman" w:hAnsi="Times New Roman" w:cs="Times New Roman"/>
-      </w:rPr>
-      <w:t>1</w:t>
-    </w:r>
-    <w:r>
-      <w:rPr>
-        <w:rFonts w:ascii="Times New Roman" w:hAnsi="Times New Roman" w:cs="Times New Roman"/>
-      </w:rPr>
-      <w:t xml:space="preserve"> Million combinations and 5 features to compare for each combination</w:t>
-    </w:r>
-    <w:r>
-      <w:rPr>
-        <w:rFonts w:ascii="Times New Roman" w:hAnsi="Times New Roman" w:cs="Times New Roman"/>
-      </w:rPr>
-      <w:t>.</w:t>
+      <w:t xml:space="preserve"> 201 Million combinations and 5 features to compare for each combination.</w:t>
     </w:r>
   </w:p>
   <w:p>
@@ -25070,73 +25387,19 @@
       <w:rPr>
         <w:b/>
         <w:bCs/>
+        <w:color w:val="595959" w:themeColor="text1" w:themeTint="A6"/>
+        <w:sz w:val="20"/>
+        <w:szCs w:val="20"/>
       </w:rPr>
     </w:pPr>
     <w:r>
       <w:rPr>
         <w:rFonts w:ascii="Times New Roman" w:hAnsi="Times New Roman" w:cs="Times New Roman"/>
+        <w:color w:val="595959" w:themeColor="text1" w:themeTint="A6"/>
+        <w:sz w:val="20"/>
+        <w:szCs w:val="20"/>
       </w:rPr>
-      <w:t>Huge DataFrame required:</w:t>
-    </w:r>
-    <w:r>
-      <w:rPr>
-        <w:rFonts w:ascii="Times New Roman" w:hAnsi="Times New Roman" w:cs="Times New Roman"/>
-      </w:rPr>
-      <w:t xml:space="preserve"> </w:t>
-    </w:r>
-    <w:r>
-      <w:rPr>
-        <w:rFonts w:ascii="Times New Roman" w:hAnsi="Times New Roman" w:cs="Times New Roman"/>
-      </w:rPr>
-      <w:t>(</w:t>
-    </w:r>
-    <w:r>
-      <w:rPr>
-        <w:rFonts w:ascii="Times New Roman" w:hAnsi="Times New Roman" w:cs="Times New Roman"/>
-      </w:rPr>
-      <w:t>20</w:t>
-    </w:r>
-    <w:r>
-      <w:rPr>
-        <w:rFonts w:ascii="Times New Roman" w:hAnsi="Times New Roman" w:cs="Times New Roman"/>
-      </w:rPr>
-      <w:t>1</w:t>
-    </w:r>
-    <w:r>
-      <w:rPr>
-        <w:rFonts w:ascii="Times New Roman" w:hAnsi="Times New Roman" w:cs="Times New Roman"/>
-      </w:rPr>
-      <w:t xml:space="preserve"> Mil</w:t>
-    </w:r>
-    <w:r>
-      <w:rPr>
-        <w:rFonts w:ascii="Times New Roman" w:hAnsi="Times New Roman" w:cs="Times New Roman"/>
-      </w:rPr>
-      <w:t>lion rows) x</w:t>
-    </w:r>
-    <w:r>
-      <w:rPr>
-        <w:rFonts w:ascii="Times New Roman" w:hAnsi="Times New Roman" w:cs="Times New Roman"/>
-      </w:rPr>
-      <w:t xml:space="preserve"> </w:t>
-    </w:r>
-    <w:r>
-      <w:rPr>
-        <w:rFonts w:ascii="Times New Roman" w:hAnsi="Times New Roman" w:cs="Times New Roman"/>
-      </w:rPr>
-      <w:t>(</w:t>
-    </w:r>
-    <w:r>
-      <w:rPr>
-        <w:rFonts w:ascii="Times New Roman" w:hAnsi="Times New Roman" w:cs="Times New Roman"/>
-      </w:rPr>
-      <w:t>10</w:t>
-    </w:r>
-    <w:r>
-      <w:rPr>
-        <w:rFonts w:ascii="Times New Roman" w:hAnsi="Times New Roman" w:cs="Times New Roman"/>
-      </w:rPr>
-      <w:t xml:space="preserve"> feature columns)</w:t>
+      <w:t>Huge DataFrame required: (201 Million rows) x (10 feature columns)</w:t>
     </w:r>
   </w:p>
 </w:ftr>
@@ -25165,6 +25428,36 @@
     </w:p>
   </w:footnote>
 </w:footnotes>
+</file>
+
+<file path=word/header1.xml><?xml version="1.0" encoding="utf-8"?>
+<w:hdr xmlns:wpc="http://schemas.microsoft.com/office/word/2010/wordprocessingCanvas" xmlns:cx="http://schemas.microsoft.com/office/drawing/2014/chartex" xmlns:cx1="http://schemas.microsoft.com/office/drawing/2015/9/8/chartex" xmlns:cx2="http://schemas.microsoft.com/office/drawing/2015/10/21/chartex" xmlns:cx3="http://schemas.microsoft.com/office/drawing/2016/5/9/chartex" xmlns:cx4="http://schemas.microsoft.com/office/drawing/2016/5/10/chartex" xmlns:cx5="http://schemas.microsoft.com/office/drawing/2016/5/11/chartex" xmlns:cx6="http://schemas.microsoft.com/office/drawing/2016/5/12/chartex" xmlns:cx7="http://schemas.microsoft.com/office/drawing/2016/5/13/chartex" xmlns:cx8="http://schemas.microsoft.com/office/drawing/2016/5/14/chartex" xmlns:mc="http://schemas.openxmlformats.org/markup-compatibility/2006" xmlns:aink="http://schemas.microsoft.com/office/drawing/2016/ink" xmlns:am3d="http://schemas.microsoft.com/office/drawing/2017/model3d" xmlns:o="urn:schemas-microsoft-com:office:office" xmlns:r="http://schemas.openxmlformats.org/officeDocument/2006/relationships" xmlns:m="http://schemas.openxmlformats.org/officeDocument/2006/math" xmlns:v="urn:schemas-microsoft-com:vml" xmlns:wp14="http://schemas.microsoft.com/office/word/2010/wordprocessingDrawing" xmlns:wp="http://schemas.openxmlformats.org/drawingml/2006/wordprocessingDrawing" xmlns:w10="urn:schemas-microsoft-com:office:word" xmlns:w="http://schemas.openxmlformats.org/wordprocessingml/2006/main" xmlns:w14="http://schemas.microsoft.com/office/word/2010/wordml" xmlns:w15="http://schemas.microsoft.com/office/word/2012/wordml" xmlns:w16cex="http://schemas.microsoft.com/office/word/2018/wordml/cex" xmlns:w16cid="http://schemas.microsoft.com/office/word/2016/wordml/cid" xmlns:w16="http://schemas.microsoft.com/office/word/2018/wordml" xmlns:w16se="http://schemas.microsoft.com/office/word/2015/wordml/symex" xmlns:wpg="http://schemas.microsoft.com/office/word/2010/wordprocessingGroup" xmlns:wpi="http://schemas.microsoft.com/office/word/2010/wordprocessingInk" xmlns:wne="http://schemas.microsoft.com/office/word/2006/wordml" xmlns:wps="http://schemas.microsoft.com/office/word/2010/wordprocessingShape" mc:Ignorable="w14 w15 w16se w16cid w16 w16cex wp14">
+  <w:p>
+    <w:pPr>
+      <w:pStyle w:val="Header"/>
+    </w:pPr>
+  </w:p>
+</w:hdr>
+</file>
+
+<file path=word/header2.xml><?xml version="1.0" encoding="utf-8"?>
+<w:hdr xmlns:wpc="http://schemas.microsoft.com/office/word/2010/wordprocessingCanvas" xmlns:cx="http://schemas.microsoft.com/office/drawing/2014/chartex" xmlns:cx1="http://schemas.microsoft.com/office/drawing/2015/9/8/chartex" xmlns:cx2="http://schemas.microsoft.com/office/drawing/2015/10/21/chartex" xmlns:cx3="http://schemas.microsoft.com/office/drawing/2016/5/9/chartex" xmlns:cx4="http://schemas.microsoft.com/office/drawing/2016/5/10/chartex" xmlns:cx5="http://schemas.microsoft.com/office/drawing/2016/5/11/chartex" xmlns:cx6="http://schemas.microsoft.com/office/drawing/2016/5/12/chartex" xmlns:cx7="http://schemas.microsoft.com/office/drawing/2016/5/13/chartex" xmlns:cx8="http://schemas.microsoft.com/office/drawing/2016/5/14/chartex" xmlns:mc="http://schemas.openxmlformats.org/markup-compatibility/2006" xmlns:aink="http://schemas.microsoft.com/office/drawing/2016/ink" xmlns:am3d="http://schemas.microsoft.com/office/drawing/2017/model3d" xmlns:o="urn:schemas-microsoft-com:office:office" xmlns:r="http://schemas.openxmlformats.org/officeDocument/2006/relationships" xmlns:m="http://schemas.openxmlformats.org/officeDocument/2006/math" xmlns:v="urn:schemas-microsoft-com:vml" xmlns:wp14="http://schemas.microsoft.com/office/word/2010/wordprocessingDrawing" xmlns:wp="http://schemas.openxmlformats.org/drawingml/2006/wordprocessingDrawing" xmlns:w10="urn:schemas-microsoft-com:office:word" xmlns:w="http://schemas.openxmlformats.org/wordprocessingml/2006/main" xmlns:w14="http://schemas.microsoft.com/office/word/2010/wordml" xmlns:w15="http://schemas.microsoft.com/office/word/2012/wordml" xmlns:w16cex="http://schemas.microsoft.com/office/word/2018/wordml/cex" xmlns:w16cid="http://schemas.microsoft.com/office/word/2016/wordml/cid" xmlns:w16="http://schemas.microsoft.com/office/word/2018/wordml" xmlns:w16se="http://schemas.microsoft.com/office/word/2015/wordml/symex" xmlns:wpg="http://schemas.microsoft.com/office/word/2010/wordprocessingGroup" xmlns:wpi="http://schemas.microsoft.com/office/word/2010/wordprocessingInk" xmlns:wne="http://schemas.microsoft.com/office/word/2006/wordml" xmlns:wps="http://schemas.microsoft.com/office/word/2010/wordprocessingShape" mc:Ignorable="w14 w15 w16se w16cid w16 w16cex wp14">
+  <w:p>
+    <w:pPr>
+      <w:pStyle w:val="Header"/>
+    </w:pPr>
+  </w:p>
+</w:hdr>
+</file>
+
+<file path=word/header3.xml><?xml version="1.0" encoding="utf-8"?>
+<w:hdr xmlns:wpc="http://schemas.microsoft.com/office/word/2010/wordprocessingCanvas" xmlns:cx="http://schemas.microsoft.com/office/drawing/2014/chartex" xmlns:cx1="http://schemas.microsoft.com/office/drawing/2015/9/8/chartex" xmlns:cx2="http://schemas.microsoft.com/office/drawing/2015/10/21/chartex" xmlns:cx3="http://schemas.microsoft.com/office/drawing/2016/5/9/chartex" xmlns:cx4="http://schemas.microsoft.com/office/drawing/2016/5/10/chartex" xmlns:cx5="http://schemas.microsoft.com/office/drawing/2016/5/11/chartex" xmlns:cx6="http://schemas.microsoft.com/office/drawing/2016/5/12/chartex" xmlns:cx7="http://schemas.microsoft.com/office/drawing/2016/5/13/chartex" xmlns:cx8="http://schemas.microsoft.com/office/drawing/2016/5/14/chartex" xmlns:mc="http://schemas.openxmlformats.org/markup-compatibility/2006" xmlns:aink="http://schemas.microsoft.com/office/drawing/2016/ink" xmlns:am3d="http://schemas.microsoft.com/office/drawing/2017/model3d" xmlns:o="urn:schemas-microsoft-com:office:office" xmlns:r="http://schemas.openxmlformats.org/officeDocument/2006/relationships" xmlns:m="http://schemas.openxmlformats.org/officeDocument/2006/math" xmlns:v="urn:schemas-microsoft-com:vml" xmlns:wp14="http://schemas.microsoft.com/office/word/2010/wordprocessingDrawing" xmlns:wp="http://schemas.openxmlformats.org/drawingml/2006/wordprocessingDrawing" xmlns:w10="urn:schemas-microsoft-com:office:word" xmlns:w="http://schemas.openxmlformats.org/wordprocessingml/2006/main" xmlns:w14="http://schemas.microsoft.com/office/word/2010/wordml" xmlns:w15="http://schemas.microsoft.com/office/word/2012/wordml" xmlns:w16cex="http://schemas.microsoft.com/office/word/2018/wordml/cex" xmlns:w16cid="http://schemas.microsoft.com/office/word/2016/wordml/cid" xmlns:w16="http://schemas.microsoft.com/office/word/2018/wordml" xmlns:w16se="http://schemas.microsoft.com/office/word/2015/wordml/symex" xmlns:wpg="http://schemas.microsoft.com/office/word/2010/wordprocessingGroup" xmlns:wpi="http://schemas.microsoft.com/office/word/2010/wordprocessingInk" xmlns:wne="http://schemas.microsoft.com/office/word/2006/wordml" xmlns:wps="http://schemas.microsoft.com/office/word/2010/wordprocessingShape" mc:Ignorable="w14 w15 w16se w16cid w16 w16cex wp14">
+  <w:p>
+    <w:pPr>
+      <w:pStyle w:val="Header"/>
+    </w:pPr>
+  </w:p>
+</w:hdr>
 </file>
 
 <file path=word/numbering.xml><?xml version="1.0" encoding="utf-8"?>
@@ -26127,9 +26420,9 @@
   <w:abstractNum w:abstractNumId="10" w15:restartNumberingAfterBreak="0">
     <w:nsid w:val="2DC51881"/>
     <w:multiLevelType w:val="hybridMultilevel"/>
-    <w:tmpl w:val="E9863BFC"/>
-    <w:lvl w:ilvl="0" w:tplc="11567488">
-      <w:start w:val="2"/>
+    <w:tmpl w:val="63C02806"/>
+    <w:lvl w:ilvl="0" w:tplc="F3F006F0">
+      <w:start w:val="1"/>
       <w:numFmt w:val="lowerRoman"/>
       <w:lvlText w:val="%1."/>
       <w:lvlJc w:val="left"/>
@@ -26137,7 +26430,7 @@
         <w:ind w:left="1080" w:hanging="720"/>
       </w:pPr>
       <w:rPr>
-        <w:rFonts w:hint="default"/>
+        <w:rFonts w:ascii="Times New Roman" w:eastAsiaTheme="minorHAnsi" w:hAnsi="Times New Roman" w:cs="Times New Roman"/>
       </w:rPr>
     </w:lvl>
     <w:lvl w:ilvl="1" w:tplc="04090019" w:tentative="1">

</xml_diff>